<commit_message>
Updates from M8 to M10
</commit_message>
<xml_diff>
--- a/cdrlite/doc/Building and deploying cdrlite.docx
+++ b/cdrlite/doc/Building and deploying cdrlite.docx
@@ -50,6 +50,931 @@
     </w:p>
     <w:p>
       <w:pPr>
+        <w:pStyle w:val="NormalWeb"/>
+        <w:spacing w:before="0" w:beforeAutospacing="0" w:after="240" w:afterAutospacing="0" w:line="384" w:lineRule="atLeast"/>
+        <w:rPr>
+          <w:rFonts w:ascii="Helvetica" w:hAnsi="Helvetica" w:cs="Helvetica"/>
+          <w:color w:val="333333"/>
+        </w:rPr>
+      </w:pPr>
+      <w:r>
+        <w:rPr>
+          <w:rFonts w:ascii="Helvetica" w:hAnsi="Helvetica" w:cs="Helvetica"/>
+          <w:color w:val="333333"/>
+        </w:rPr>
+        <w:t>The CDR-Lite is a Grails application. To get this standalone version up and running, please follow the steps below. Prerequisites:</w:t>
+      </w:r>
+    </w:p>
+    <w:p>
+      <w:pPr>
+        <w:pStyle w:val="NormalWeb"/>
+        <w:spacing w:before="0" w:beforeAutospacing="0" w:after="240" w:afterAutospacing="0" w:line="384" w:lineRule="atLeast"/>
+        <w:rPr>
+          <w:rFonts w:ascii="Helvetica" w:hAnsi="Helvetica" w:cs="Helvetica"/>
+          <w:color w:val="333333"/>
+        </w:rPr>
+      </w:pPr>
+      <w:proofErr w:type="spellStart"/>
+      <w:r>
+        <w:rPr>
+          <w:rFonts w:ascii="Helvetica" w:hAnsi="Helvetica" w:cs="Helvetica"/>
+          <w:color w:val="333333"/>
+        </w:rPr>
+        <w:t>Knowlege</w:t>
+      </w:r>
+      <w:proofErr w:type="spellEnd"/>
+      <w:r>
+        <w:rPr>
+          <w:rFonts w:ascii="Helvetica" w:hAnsi="Helvetica" w:cs="Helvetica"/>
+          <w:color w:val="333333"/>
+        </w:rPr>
+        <w:t xml:space="preserve"> of Java and </w:t>
+      </w:r>
+      <w:proofErr w:type="spellStart"/>
+      <w:r>
+        <w:rPr>
+          <w:rFonts w:ascii="Helvetica" w:hAnsi="Helvetica" w:cs="Helvetica"/>
+          <w:color w:val="333333"/>
+        </w:rPr>
+        <w:t>Git</w:t>
+      </w:r>
+      <w:proofErr w:type="spellEnd"/>
+      <w:r>
+        <w:rPr>
+          <w:rFonts w:ascii="Helvetica" w:hAnsi="Helvetica" w:cs="Helvetica"/>
+          <w:color w:val="333333"/>
+        </w:rPr>
+        <w:t xml:space="preserve"> is assumed.</w:t>
+      </w:r>
+    </w:p>
+    <w:p>
+      <w:pPr>
+        <w:pStyle w:val="NormalWeb"/>
+        <w:spacing w:before="0" w:beforeAutospacing="0" w:after="240" w:afterAutospacing="0" w:line="384" w:lineRule="atLeast"/>
+        <w:rPr>
+          <w:rFonts w:ascii="Helvetica" w:hAnsi="Helvetica" w:cs="Helvetica"/>
+          <w:color w:val="333333"/>
+        </w:rPr>
+      </w:pPr>
+      <w:r>
+        <w:rPr>
+          <w:rFonts w:ascii="Helvetica" w:hAnsi="Helvetica" w:cs="Helvetica"/>
+          <w:color w:val="333333"/>
+        </w:rPr>
+        <w:t>Install the latest JDK 7 per instructions for your environment. JDK 8 is not supported at this time.</w:t>
+      </w:r>
+    </w:p>
+    <w:p>
+      <w:pPr>
+        <w:pStyle w:val="NormalWeb"/>
+        <w:spacing w:before="0" w:beforeAutospacing="0" w:after="240" w:afterAutospacing="0" w:line="384" w:lineRule="atLeast"/>
+        <w:rPr>
+          <w:rFonts w:ascii="Helvetica" w:hAnsi="Helvetica" w:cs="Helvetica"/>
+          <w:color w:val="333333"/>
+        </w:rPr>
+      </w:pPr>
+      <w:r>
+        <w:rPr>
+          <w:rFonts w:ascii="Helvetica" w:hAnsi="Helvetica" w:cs="Helvetica"/>
+          <w:color w:val="333333"/>
+        </w:rPr>
+        <w:t>Install PostgreSQL 9.3</w:t>
+      </w:r>
+    </w:p>
+    <w:p>
+      <w:pPr>
+        <w:pStyle w:val="NormalWeb"/>
+        <w:spacing w:before="0" w:beforeAutospacing="0" w:after="240" w:afterAutospacing="0" w:line="384" w:lineRule="atLeast"/>
+        <w:rPr>
+          <w:rFonts w:ascii="Helvetica" w:hAnsi="Helvetica" w:cs="Helvetica"/>
+          <w:color w:val="333333"/>
+        </w:rPr>
+      </w:pPr>
+      <w:r>
+        <w:rPr>
+          <w:rFonts w:ascii="Helvetica" w:hAnsi="Helvetica" w:cs="Helvetica"/>
+          <w:color w:val="333333"/>
+        </w:rPr>
+        <w:t xml:space="preserve">Create a user and password. By default, the </w:t>
+      </w:r>
+      <w:proofErr w:type="spellStart"/>
+      <w:r>
+        <w:rPr>
+          <w:rFonts w:ascii="Helvetica" w:hAnsi="Helvetica" w:cs="Helvetica"/>
+          <w:color w:val="333333"/>
+        </w:rPr>
+        <w:t>cdrlite</w:t>
+      </w:r>
+      <w:proofErr w:type="spellEnd"/>
+      <w:r>
+        <w:rPr>
+          <w:rFonts w:ascii="Helvetica" w:hAnsi="Helvetica" w:cs="Helvetica"/>
+          <w:color w:val="333333"/>
+        </w:rPr>
+        <w:t xml:space="preserve"> will try to connect to the database as “</w:t>
+      </w:r>
+      <w:proofErr w:type="spellStart"/>
+      <w:r>
+        <w:rPr>
+          <w:rFonts w:ascii="Helvetica" w:hAnsi="Helvetica" w:cs="Helvetica"/>
+          <w:color w:val="333333"/>
+        </w:rPr>
+        <w:t>cdr</w:t>
+      </w:r>
+      <w:proofErr w:type="spellEnd"/>
+      <w:r>
+        <w:rPr>
+          <w:rFonts w:ascii="Helvetica" w:hAnsi="Helvetica" w:cs="Helvetica"/>
+          <w:color w:val="333333"/>
+        </w:rPr>
+        <w:t>/admin.”</w:t>
+      </w:r>
+      <w:r>
+        <w:rPr>
+          <w:rFonts w:ascii="Helvetica" w:hAnsi="Helvetica" w:cs="Helvetica"/>
+          <w:color w:val="333333"/>
+        </w:rPr>
+        <w:t xml:space="preserve">  The </w:t>
+      </w:r>
+      <w:proofErr w:type="spellStart"/>
+      <w:proofErr w:type="gramStart"/>
+      <w:r>
+        <w:rPr>
+          <w:rFonts w:ascii="Helvetica" w:hAnsi="Helvetica" w:cs="Helvetica"/>
+          <w:color w:val="333333"/>
+        </w:rPr>
+        <w:t>cdr</w:t>
+      </w:r>
+      <w:proofErr w:type="spellEnd"/>
+      <w:proofErr w:type="gramEnd"/>
+      <w:r>
+        <w:rPr>
+          <w:rFonts w:ascii="Helvetica" w:hAnsi="Helvetica" w:cs="Helvetica"/>
+          <w:color w:val="333333"/>
+        </w:rPr>
+        <w:t xml:space="preserve"> user will not need any special privileges. Through hibernate, it will create tables and sequences only.</w:t>
+      </w:r>
+      <w:bookmarkStart w:id="0" w:name="_GoBack"/>
+      <w:bookmarkEnd w:id="0"/>
+    </w:p>
+    <w:p>
+      <w:pPr>
+        <w:pStyle w:val="NormalWeb"/>
+        <w:spacing w:before="0" w:beforeAutospacing="0" w:after="240" w:afterAutospacing="0" w:line="384" w:lineRule="atLeast"/>
+        <w:rPr>
+          <w:rFonts w:ascii="Helvetica" w:hAnsi="Helvetica" w:cs="Helvetica"/>
+          <w:color w:val="333333"/>
+        </w:rPr>
+      </w:pPr>
+      <w:r>
+        <w:rPr>
+          <w:rFonts w:ascii="Helvetica" w:hAnsi="Helvetica" w:cs="Helvetica"/>
+          <w:color w:val="333333"/>
+        </w:rPr>
+        <w:t>Install Grails 2.4.4 per instructions for your environment. Later versions of Grails are not supported at this time.</w:t>
+      </w:r>
+      <w:r>
+        <w:rPr>
+          <w:rFonts w:ascii="Helvetica" w:hAnsi="Helvetica" w:cs="Helvetica"/>
+          <w:color w:val="333333"/>
+        </w:rPr>
+        <w:t xml:space="preserve"> Earlier versions may not be compatible. This is very important.</w:t>
+      </w:r>
+    </w:p>
+    <w:p>
+      <w:pPr>
+        <w:pStyle w:val="NormalWeb"/>
+        <w:spacing w:before="0" w:beforeAutospacing="0" w:after="240" w:afterAutospacing="0" w:line="384" w:lineRule="atLeast"/>
+        <w:rPr>
+          <w:rFonts w:ascii="Helvetica" w:hAnsi="Helvetica" w:cs="Helvetica"/>
+          <w:color w:val="333333"/>
+        </w:rPr>
+      </w:pPr>
+      <w:r>
+        <w:rPr>
+          <w:rFonts w:ascii="Helvetica" w:hAnsi="Helvetica" w:cs="Helvetica"/>
+          <w:color w:val="333333"/>
+        </w:rPr>
+        <w:t>See here for more Grails installation information:</w:t>
+      </w:r>
+      <w:r>
+        <w:rPr>
+          <w:rStyle w:val="apple-converted-space"/>
+          <w:rFonts w:ascii="Helvetica" w:hAnsi="Helvetica" w:cs="Helvetica"/>
+          <w:color w:val="333333"/>
+        </w:rPr>
+        <w:t> </w:t>
+      </w:r>
+      <w:hyperlink r:id="rId8" w:history="1">
+        <w:r>
+          <w:rPr>
+            <w:rStyle w:val="Hyperlink"/>
+            <w:rFonts w:ascii="Helvetica" w:hAnsi="Helvetica" w:cs="Helvetica"/>
+            <w:color w:val="4078C0"/>
+            <w:u w:val="none"/>
+          </w:rPr>
+          <w:t>http://grails.org/doc/latest/guide/gettingStarted.html</w:t>
+        </w:r>
+      </w:hyperlink>
+    </w:p>
+    <w:p>
+      <w:pPr>
+        <w:pStyle w:val="NormalWeb"/>
+        <w:spacing w:before="0" w:beforeAutospacing="0" w:after="240" w:afterAutospacing="0" w:line="384" w:lineRule="atLeast"/>
+        <w:rPr>
+          <w:rFonts w:ascii="Helvetica" w:hAnsi="Helvetica" w:cs="Helvetica"/>
+          <w:color w:val="333333"/>
+        </w:rPr>
+      </w:pPr>
+      <w:r>
+        <w:rPr>
+          <w:rFonts w:ascii="Helvetica" w:hAnsi="Helvetica" w:cs="Helvetica"/>
+          <w:color w:val="333333"/>
+        </w:rPr>
+        <w:t>Clone the project form GitHub:</w:t>
+      </w:r>
+    </w:p>
+    <w:p>
+      <w:pPr>
+        <w:pStyle w:val="NormalWeb"/>
+        <w:spacing w:before="0" w:beforeAutospacing="0" w:after="240" w:afterAutospacing="0" w:line="384" w:lineRule="atLeast"/>
+        <w:rPr>
+          <w:rFonts w:ascii="Helvetica" w:hAnsi="Helvetica" w:cs="Helvetica"/>
+          <w:color w:val="333333"/>
+        </w:rPr>
+      </w:pPr>
+      <w:hyperlink r:id="rId9" w:history="1">
+        <w:r>
+          <w:rPr>
+            <w:rStyle w:val="Hyperlink"/>
+            <w:rFonts w:ascii="Helvetica" w:hAnsi="Helvetica" w:cs="Helvetica"/>
+          </w:rPr>
+          <w:t>https://github.com/NCIP/CDR-Lite</w:t>
+        </w:r>
+      </w:hyperlink>
+    </w:p>
+    <w:p>
+      <w:pPr>
+        <w:pStyle w:val="NormalWeb"/>
+        <w:spacing w:before="0" w:beforeAutospacing="0" w:after="240" w:afterAutospacing="0" w:line="384" w:lineRule="atLeast"/>
+        <w:rPr>
+          <w:rFonts w:ascii="Helvetica" w:hAnsi="Helvetica" w:cs="Helvetica"/>
+          <w:color w:val="333333"/>
+        </w:rPr>
+      </w:pPr>
+      <w:r>
+        <w:rPr>
+          <w:rFonts w:ascii="Helvetica" w:hAnsi="Helvetica" w:cs="Helvetica"/>
+          <w:color w:val="333333"/>
+        </w:rPr>
+        <w:t xml:space="preserve">After cloning from GitHub, open a console window, navigate to the </w:t>
+      </w:r>
+      <w:proofErr w:type="spellStart"/>
+      <w:r>
+        <w:rPr>
+          <w:rFonts w:ascii="Helvetica" w:hAnsi="Helvetica" w:cs="Helvetica"/>
+          <w:color w:val="333333"/>
+        </w:rPr>
+        <w:t>cdrlite</w:t>
+      </w:r>
+      <w:proofErr w:type="spellEnd"/>
+      <w:r>
+        <w:rPr>
+          <w:rFonts w:ascii="Helvetica" w:hAnsi="Helvetica" w:cs="Helvetica"/>
+          <w:color w:val="333333"/>
+        </w:rPr>
+        <w:t xml:space="preserve"> folder and run the following commands:</w:t>
+      </w:r>
+    </w:p>
+    <w:p>
+      <w:pPr>
+        <w:pStyle w:val="NormalWeb"/>
+        <w:spacing w:before="0" w:beforeAutospacing="0" w:after="240" w:afterAutospacing="0" w:line="384" w:lineRule="atLeast"/>
+        <w:rPr>
+          <w:rFonts w:ascii="Helvetica" w:hAnsi="Helvetica" w:cs="Helvetica"/>
+          <w:color w:val="333333"/>
+        </w:rPr>
+      </w:pPr>
+      <w:r>
+        <w:rPr>
+          <w:rFonts w:ascii="Helvetica" w:hAnsi="Helvetica" w:cs="Helvetica"/>
+          <w:color w:val="333333"/>
+        </w:rPr>
+        <w:t>0) set JAVA_OPTS=-</w:t>
+      </w:r>
+      <w:proofErr w:type="spellStart"/>
+      <w:r>
+        <w:rPr>
+          <w:rFonts w:ascii="Helvetica" w:hAnsi="Helvetica" w:cs="Helvetica"/>
+          <w:color w:val="333333"/>
+        </w:rPr>
+        <w:t>XX</w:t>
+      </w:r>
+      <w:proofErr w:type="gramStart"/>
+      <w:r>
+        <w:rPr>
+          <w:rFonts w:ascii="Helvetica" w:hAnsi="Helvetica" w:cs="Helvetica"/>
+          <w:color w:val="333333"/>
+        </w:rPr>
+        <w:t>:MaxPermSize</w:t>
+      </w:r>
+      <w:proofErr w:type="spellEnd"/>
+      <w:proofErr w:type="gramEnd"/>
+      <w:r>
+        <w:rPr>
+          <w:rFonts w:ascii="Helvetica" w:hAnsi="Helvetica" w:cs="Helvetica"/>
+          <w:color w:val="333333"/>
+        </w:rPr>
+        <w:t>=128m -</w:t>
+      </w:r>
+      <w:proofErr w:type="spellStart"/>
+      <w:r>
+        <w:rPr>
+          <w:rFonts w:ascii="Helvetica" w:hAnsi="Helvetica" w:cs="Helvetica"/>
+          <w:color w:val="333333"/>
+        </w:rPr>
+        <w:t>XX:PermSize</w:t>
+      </w:r>
+      <w:proofErr w:type="spellEnd"/>
+      <w:r>
+        <w:rPr>
+          <w:rFonts w:ascii="Helvetica" w:hAnsi="Helvetica" w:cs="Helvetica"/>
+          <w:color w:val="333333"/>
+        </w:rPr>
+        <w:t>=512m -Xms1024m -Xmx2048m (This is a generous estimate. Default memory settings are not enough.)</w:t>
+      </w:r>
+    </w:p>
+    <w:p>
+      <w:pPr>
+        <w:pStyle w:val="NormalWeb"/>
+        <w:spacing w:before="0" w:beforeAutospacing="0" w:after="240" w:afterAutospacing="0" w:line="384" w:lineRule="atLeast"/>
+        <w:rPr>
+          <w:rFonts w:ascii="Helvetica" w:hAnsi="Helvetica" w:cs="Helvetica"/>
+          <w:color w:val="333333"/>
+        </w:rPr>
+      </w:pPr>
+      <w:r>
+        <w:rPr>
+          <w:rFonts w:ascii="Helvetica" w:hAnsi="Helvetica" w:cs="Helvetica"/>
+          <w:color w:val="333333"/>
+        </w:rPr>
+        <w:t xml:space="preserve">In your local environment, open the file </w:t>
+      </w:r>
+    </w:p>
+    <w:p>
+      <w:pPr>
+        <w:pStyle w:val="NormalWeb"/>
+        <w:spacing w:before="0" w:beforeAutospacing="0" w:after="240" w:afterAutospacing="0" w:line="384" w:lineRule="atLeast"/>
+        <w:rPr>
+          <w:rFonts w:ascii="Helvetica" w:hAnsi="Helvetica" w:cs="Helvetica"/>
+          <w:color w:val="333333"/>
+        </w:rPr>
+      </w:pPr>
+      <w:hyperlink r:id="rId10" w:history="1">
+        <w:proofErr w:type="spellStart"/>
+        <w:r>
+          <w:rPr>
+            <w:rStyle w:val="Hyperlink"/>
+            <w:rFonts w:ascii="Helvetica" w:hAnsi="Helvetica" w:cs="Helvetica"/>
+            <w:color w:val="4078C0"/>
+            <w:sz w:val="20"/>
+            <w:szCs w:val="20"/>
+          </w:rPr>
+          <w:t>cdrlite</w:t>
+        </w:r>
+        <w:proofErr w:type="spellEnd"/>
+        <w:r>
+          <w:rPr>
+            <w:rStyle w:val="Hyperlink"/>
+            <w:rFonts w:ascii="Helvetica" w:hAnsi="Helvetica" w:cs="Helvetica"/>
+            <w:color w:val="4078C0"/>
+            <w:sz w:val="20"/>
+            <w:szCs w:val="20"/>
+          </w:rPr>
+          <w:t>/grails-app/</w:t>
+        </w:r>
+        <w:proofErr w:type="spellStart"/>
+        <w:r>
+          <w:rPr>
+            <w:rStyle w:val="Hyperlink"/>
+            <w:rFonts w:ascii="Helvetica" w:hAnsi="Helvetica" w:cs="Helvetica"/>
+            <w:color w:val="4078C0"/>
+            <w:sz w:val="20"/>
+            <w:szCs w:val="20"/>
+          </w:rPr>
+          <w:t>conf</w:t>
+        </w:r>
+        <w:proofErr w:type="spellEnd"/>
+        <w:r>
+          <w:rPr>
+            <w:rStyle w:val="Hyperlink"/>
+            <w:rFonts w:ascii="Helvetica" w:hAnsi="Helvetica" w:cs="Helvetica"/>
+            <w:color w:val="4078C0"/>
+            <w:sz w:val="20"/>
+            <w:szCs w:val="20"/>
+          </w:rPr>
+          <w:t>/</w:t>
+        </w:r>
+        <w:proofErr w:type="spellStart"/>
+        <w:r>
+          <w:rPr>
+            <w:rStyle w:val="Hyperlink"/>
+            <w:rFonts w:ascii="Helvetica" w:hAnsi="Helvetica" w:cs="Helvetica"/>
+            <w:color w:val="4078C0"/>
+            <w:sz w:val="20"/>
+            <w:szCs w:val="20"/>
+          </w:rPr>
+          <w:t>DataSource.groovy</w:t>
+        </w:r>
+        <w:proofErr w:type="spellEnd"/>
+      </w:hyperlink>
+    </w:p>
+    <w:p>
+      <w:pPr>
+        <w:pStyle w:val="NormalWeb"/>
+        <w:spacing w:before="0" w:beforeAutospacing="0" w:after="240" w:afterAutospacing="0" w:line="384" w:lineRule="atLeast"/>
+        <w:rPr>
+          <w:rFonts w:ascii="Helvetica" w:hAnsi="Helvetica" w:cs="Helvetica"/>
+          <w:color w:val="333333"/>
+        </w:rPr>
+      </w:pPr>
+      <w:r>
+        <w:rPr>
+          <w:rFonts w:ascii="Helvetica" w:hAnsi="Helvetica" w:cs="Helvetica"/>
+          <w:color w:val="333333"/>
+        </w:rPr>
+        <w:t>Update the entries at</w:t>
+      </w:r>
+    </w:p>
+    <w:tbl>
+      <w:tblPr>
+        <w:tblW w:w="0" w:type="auto"/>
+        <w:shd w:val="clear" w:color="auto" w:fill="FFFFFF"/>
+        <w:tblCellMar>
+          <w:top w:w="15" w:type="dxa"/>
+          <w:left w:w="15" w:type="dxa"/>
+          <w:bottom w:w="15" w:type="dxa"/>
+          <w:right w:w="15" w:type="dxa"/>
+        </w:tblCellMar>
+        <w:tblLook w:val="04A0" w:firstRow="1" w:lastRow="0" w:firstColumn="1" w:lastColumn="0" w:noHBand="0" w:noVBand="1"/>
+      </w:tblPr>
+      <w:tblGrid>
+        <w:gridCol w:w="1488"/>
+        <w:gridCol w:w="2280"/>
+      </w:tblGrid>
+      <w:tr>
+        <w:trPr>
+          <w:gridAfter w:val="1"/>
+        </w:trPr>
+        <w:tc>
+          <w:tcPr>
+            <w:tcW w:w="0" w:type="auto"/>
+            <w:shd w:val="clear" w:color="auto" w:fill="FFFFFF"/>
+            <w:tcMar>
+              <w:top w:w="0" w:type="dxa"/>
+              <w:left w:w="150" w:type="dxa"/>
+              <w:bottom w:w="0" w:type="dxa"/>
+              <w:right w:w="150" w:type="dxa"/>
+            </w:tcMar>
+            <w:hideMark/>
+          </w:tcPr>
+          <w:p>
+            <w:pPr>
+              <w:spacing w:after="0" w:line="273" w:lineRule="atLeast"/>
+              <w:rPr>
+                <w:rFonts w:ascii="Consolas" w:eastAsia="Times New Roman" w:hAnsi="Consolas" w:cs="Consolas"/>
+                <w:color w:val="333333"/>
+                <w:sz w:val="18"/>
+                <w:szCs w:val="18"/>
+              </w:rPr>
+            </w:pPr>
+            <w:r>
+              <w:rPr>
+                <w:rFonts w:ascii="Consolas" w:eastAsia="Times New Roman" w:hAnsi="Consolas" w:cs="Consolas"/>
+                <w:color w:val="333333"/>
+                <w:sz w:val="18"/>
+                <w:szCs w:val="18"/>
+              </w:rPr>
+              <w:lastRenderedPageBreak/>
+              <w:t>environments {</w:t>
+            </w:r>
+          </w:p>
+        </w:tc>
+      </w:tr>
+      <w:tr>
+        <w:tc>
+          <w:tcPr>
+            <w:tcW w:w="750" w:type="dxa"/>
+            <w:tcBorders>
+              <w:top w:val="single" w:sz="2" w:space="0" w:color="EEEEEE"/>
+              <w:left w:val="single" w:sz="2" w:space="0" w:color="EEEEEE"/>
+              <w:bottom w:val="single" w:sz="2" w:space="0" w:color="EEEEEE"/>
+              <w:right w:val="single" w:sz="6" w:space="0" w:color="EEEEEE"/>
+            </w:tcBorders>
+            <w:shd w:val="clear" w:color="auto" w:fill="FFFFFF"/>
+            <w:noWrap/>
+            <w:tcMar>
+              <w:top w:w="0" w:type="dxa"/>
+              <w:left w:w="150" w:type="dxa"/>
+              <w:bottom w:w="0" w:type="dxa"/>
+              <w:right w:w="150" w:type="dxa"/>
+            </w:tcMar>
+          </w:tcPr>
+          <w:p>
+            <w:pPr>
+              <w:spacing w:after="0" w:line="270" w:lineRule="atLeast"/>
+              <w:jc w:val="right"/>
+              <w:rPr>
+                <w:rFonts w:ascii="Consolas" w:eastAsia="Times New Roman" w:hAnsi="Consolas" w:cs="Consolas"/>
+                <w:color w:val="333333"/>
+                <w:sz w:val="18"/>
+                <w:szCs w:val="18"/>
+              </w:rPr>
+            </w:pPr>
+          </w:p>
+        </w:tc>
+        <w:tc>
+          <w:tcPr>
+            <w:tcW w:w="0" w:type="auto"/>
+            <w:shd w:val="clear" w:color="auto" w:fill="FFFFFF"/>
+            <w:tcMar>
+              <w:top w:w="0" w:type="dxa"/>
+              <w:left w:w="150" w:type="dxa"/>
+              <w:bottom w:w="0" w:type="dxa"/>
+              <w:right w:w="150" w:type="dxa"/>
+            </w:tcMar>
+            <w:hideMark/>
+          </w:tcPr>
+          <w:p>
+            <w:pPr>
+              <w:spacing w:after="0" w:line="273" w:lineRule="atLeast"/>
+              <w:rPr>
+                <w:rFonts w:ascii="Consolas" w:eastAsia="Times New Roman" w:hAnsi="Consolas" w:cs="Consolas"/>
+                <w:color w:val="333333"/>
+                <w:sz w:val="18"/>
+                <w:szCs w:val="18"/>
+              </w:rPr>
+            </w:pPr>
+            <w:r>
+              <w:rPr>
+                <w:rFonts w:ascii="Consolas" w:eastAsia="Times New Roman" w:hAnsi="Consolas" w:cs="Consolas"/>
+                <w:color w:val="333333"/>
+                <w:sz w:val="18"/>
+                <w:szCs w:val="18"/>
+              </w:rPr>
+              <w:t xml:space="preserve">    development {</w:t>
+            </w:r>
+          </w:p>
+        </w:tc>
+      </w:tr>
+      <w:tr>
+        <w:tc>
+          <w:tcPr>
+            <w:tcW w:w="750" w:type="dxa"/>
+            <w:tcBorders>
+              <w:top w:val="single" w:sz="2" w:space="0" w:color="EEEEEE"/>
+              <w:left w:val="single" w:sz="2" w:space="0" w:color="EEEEEE"/>
+              <w:bottom w:val="single" w:sz="2" w:space="0" w:color="EEEEEE"/>
+              <w:right w:val="single" w:sz="6" w:space="0" w:color="EEEEEE"/>
+            </w:tcBorders>
+            <w:shd w:val="clear" w:color="auto" w:fill="FFFFFF"/>
+            <w:noWrap/>
+            <w:tcMar>
+              <w:top w:w="0" w:type="dxa"/>
+              <w:left w:w="150" w:type="dxa"/>
+              <w:bottom w:w="0" w:type="dxa"/>
+              <w:right w:w="150" w:type="dxa"/>
+            </w:tcMar>
+          </w:tcPr>
+          <w:p>
+            <w:pPr>
+              <w:spacing w:after="0" w:line="270" w:lineRule="atLeast"/>
+              <w:jc w:val="right"/>
+              <w:rPr>
+                <w:rFonts w:ascii="Consolas" w:eastAsia="Times New Roman" w:hAnsi="Consolas" w:cs="Consolas"/>
+                <w:color w:val="333333"/>
+                <w:sz w:val="18"/>
+                <w:szCs w:val="18"/>
+              </w:rPr>
+            </w:pPr>
+          </w:p>
+        </w:tc>
+        <w:tc>
+          <w:tcPr>
+            <w:tcW w:w="0" w:type="auto"/>
+            <w:shd w:val="clear" w:color="auto" w:fill="FFFFFF"/>
+            <w:tcMar>
+              <w:top w:w="0" w:type="dxa"/>
+              <w:left w:w="150" w:type="dxa"/>
+              <w:bottom w:w="0" w:type="dxa"/>
+              <w:right w:w="150" w:type="dxa"/>
+            </w:tcMar>
+            <w:hideMark/>
+          </w:tcPr>
+          <w:p>
+            <w:pPr>
+              <w:spacing w:after="0" w:line="273" w:lineRule="atLeast"/>
+              <w:rPr>
+                <w:rFonts w:ascii="Consolas" w:eastAsia="Times New Roman" w:hAnsi="Consolas" w:cs="Consolas"/>
+                <w:color w:val="333333"/>
+                <w:sz w:val="18"/>
+                <w:szCs w:val="18"/>
+              </w:rPr>
+            </w:pPr>
+            <w:r>
+              <w:rPr>
+                <w:rFonts w:ascii="Consolas" w:eastAsia="Times New Roman" w:hAnsi="Consolas" w:cs="Consolas"/>
+                <w:color w:val="333333"/>
+                <w:sz w:val="18"/>
+                <w:szCs w:val="18"/>
+              </w:rPr>
+              <w:t xml:space="preserve">        </w:t>
+            </w:r>
+            <w:proofErr w:type="spellStart"/>
+            <w:r>
+              <w:rPr>
+                <w:rFonts w:ascii="Consolas" w:eastAsia="Times New Roman" w:hAnsi="Consolas" w:cs="Consolas"/>
+                <w:color w:val="333333"/>
+                <w:sz w:val="18"/>
+                <w:szCs w:val="18"/>
+              </w:rPr>
+              <w:t>dataSource</w:t>
+            </w:r>
+            <w:proofErr w:type="spellEnd"/>
+            <w:r>
+              <w:rPr>
+                <w:rFonts w:ascii="Consolas" w:eastAsia="Times New Roman" w:hAnsi="Consolas" w:cs="Consolas"/>
+                <w:color w:val="333333"/>
+                <w:sz w:val="18"/>
+                <w:szCs w:val="18"/>
+              </w:rPr>
+              <w:t xml:space="preserve"> {</w:t>
+            </w:r>
+          </w:p>
+        </w:tc>
+      </w:tr>
+    </w:tbl>
+    <w:p>
+      <w:pPr>
+        <w:pStyle w:val="NormalWeb"/>
+        <w:spacing w:before="0" w:beforeAutospacing="0" w:after="240" w:afterAutospacing="0" w:line="384" w:lineRule="atLeast"/>
+        <w:rPr>
+          <w:rFonts w:ascii="Helvetica" w:hAnsi="Helvetica" w:cs="Helvetica"/>
+          <w:color w:val="333333"/>
+        </w:rPr>
+      </w:pPr>
+      <w:r>
+        <w:rPr>
+          <w:rFonts w:ascii="Helvetica" w:hAnsi="Helvetica" w:cs="Helvetica"/>
+          <w:color w:val="333333"/>
+        </w:rPr>
+        <w:t xml:space="preserve">To match the username and password you created in </w:t>
+      </w:r>
+      <w:proofErr w:type="spellStart"/>
+      <w:r>
+        <w:rPr>
+          <w:rFonts w:ascii="Helvetica" w:hAnsi="Helvetica" w:cs="Helvetica"/>
+          <w:color w:val="333333"/>
+        </w:rPr>
+        <w:t>postgreSQL</w:t>
+      </w:r>
+      <w:proofErr w:type="spellEnd"/>
+    </w:p>
+    <w:p>
+      <w:pPr>
+        <w:pStyle w:val="NormalWeb"/>
+        <w:spacing w:before="0" w:beforeAutospacing="0" w:after="240" w:afterAutospacing="0" w:line="384" w:lineRule="atLeast"/>
+        <w:rPr>
+          <w:rFonts w:ascii="Helvetica" w:hAnsi="Helvetica" w:cs="Helvetica"/>
+          <w:color w:val="333333"/>
+        </w:rPr>
+      </w:pPr>
+      <w:r>
+        <w:rPr>
+          <w:rFonts w:ascii="Helvetica" w:hAnsi="Helvetica" w:cs="Helvetica"/>
+          <w:color w:val="333333"/>
+        </w:rPr>
+        <w:t xml:space="preserve">1) </w:t>
+      </w:r>
+      <w:proofErr w:type="gramStart"/>
+      <w:r>
+        <w:rPr>
+          <w:rFonts w:ascii="Helvetica" w:hAnsi="Helvetica" w:cs="Helvetica"/>
+          <w:color w:val="333333"/>
+        </w:rPr>
+        <w:t>grails</w:t>
+      </w:r>
+      <w:proofErr w:type="gramEnd"/>
+      <w:r>
+        <w:rPr>
+          <w:rFonts w:ascii="Helvetica" w:hAnsi="Helvetica" w:cs="Helvetica"/>
+          <w:color w:val="333333"/>
+        </w:rPr>
+        <w:t xml:space="preserve"> </w:t>
+      </w:r>
+      <w:proofErr w:type="spellStart"/>
+      <w:r>
+        <w:rPr>
+          <w:rFonts w:ascii="Helvetica" w:hAnsi="Helvetica" w:cs="Helvetica"/>
+          <w:color w:val="333333"/>
+        </w:rPr>
+        <w:t>RunApp</w:t>
+      </w:r>
+      <w:proofErr w:type="spellEnd"/>
+    </w:p>
+    <w:p>
+      <w:pPr>
+        <w:pStyle w:val="NormalWeb"/>
+        <w:spacing w:before="0" w:beforeAutospacing="0" w:after="240" w:afterAutospacing="0" w:line="384" w:lineRule="atLeast"/>
+        <w:rPr>
+          <w:rFonts w:ascii="Helvetica" w:hAnsi="Helvetica" w:cs="Helvetica"/>
+          <w:color w:val="333333"/>
+        </w:rPr>
+      </w:pPr>
+      <w:r>
+        <w:rPr>
+          <w:rFonts w:ascii="Helvetica" w:hAnsi="Helvetica" w:cs="Helvetica"/>
+          <w:color w:val="333333"/>
+        </w:rPr>
+        <w:t>This will download all project plug-ins, resolve dependencies and determine if your environment is set up properly. If all goes well, you should see the following message: Server running. Browse to http://localhost:8080/cdrlite</w:t>
+      </w:r>
+    </w:p>
+    <w:p>
+      <w:pPr>
+        <w:pStyle w:val="NormalWeb"/>
+        <w:spacing w:before="0" w:beforeAutospacing="0" w:after="240" w:afterAutospacing="0" w:line="384" w:lineRule="atLeast"/>
+        <w:rPr>
+          <w:rFonts w:ascii="Helvetica" w:hAnsi="Helvetica" w:cs="Helvetica"/>
+          <w:color w:val="333333"/>
+        </w:rPr>
+      </w:pPr>
+      <w:r>
+        <w:rPr>
+          <w:rFonts w:ascii="Helvetica" w:hAnsi="Helvetica" w:cs="Helvetica"/>
+          <w:color w:val="333333"/>
+        </w:rPr>
+        <w:t>2) Open a browser if your choice and enter http://localhost:8080/cdrlite</w:t>
+      </w:r>
+    </w:p>
+    <w:p>
+      <w:pPr>
+        <w:pStyle w:val="NormalWeb"/>
+        <w:spacing w:before="0" w:beforeAutospacing="0" w:after="240" w:afterAutospacing="0" w:line="384" w:lineRule="atLeast"/>
+        <w:rPr>
+          <w:rFonts w:ascii="Helvetica" w:hAnsi="Helvetica" w:cs="Helvetica"/>
+          <w:color w:val="333333"/>
+        </w:rPr>
+      </w:pPr>
+      <w:r>
+        <w:rPr>
+          <w:rFonts w:ascii="Helvetica" w:hAnsi="Helvetica" w:cs="Helvetica"/>
+          <w:color w:val="333333"/>
+        </w:rPr>
+        <w:t>3) You may log in with the following test accounts:</w:t>
+      </w:r>
+    </w:p>
+    <w:p>
+      <w:pPr>
+        <w:pStyle w:val="NormalWeb"/>
+        <w:spacing w:before="0" w:beforeAutospacing="0" w:after="240" w:afterAutospacing="0" w:line="384" w:lineRule="atLeast"/>
+        <w:rPr>
+          <w:rFonts w:ascii="Helvetica" w:hAnsi="Helvetica" w:cs="Helvetica"/>
+          <w:color w:val="333333"/>
+        </w:rPr>
+      </w:pPr>
+      <w:proofErr w:type="gramStart"/>
+      <w:r>
+        <w:rPr>
+          <w:rFonts w:ascii="Helvetica" w:hAnsi="Helvetica" w:cs="Helvetica"/>
+          <w:color w:val="333333"/>
+        </w:rPr>
+        <w:t>admin/admin</w:t>
+      </w:r>
+      <w:proofErr w:type="gramEnd"/>
+    </w:p>
+    <w:p>
+      <w:pPr>
+        <w:pStyle w:val="NormalWeb"/>
+        <w:spacing w:before="0" w:beforeAutospacing="0" w:after="240" w:afterAutospacing="0" w:line="384" w:lineRule="atLeast"/>
+        <w:rPr>
+          <w:rFonts w:ascii="Helvetica" w:hAnsi="Helvetica" w:cs="Helvetica"/>
+          <w:color w:val="333333"/>
+        </w:rPr>
+      </w:pPr>
+      <w:r>
+        <w:rPr>
+          <w:rFonts w:ascii="Helvetica" w:hAnsi="Helvetica" w:cs="Helvetica"/>
+          <w:color w:val="333333"/>
+        </w:rPr>
+        <w:t>If you run into errors, try the following:</w:t>
+      </w:r>
+    </w:p>
+    <w:p>
+      <w:pPr>
+        <w:pStyle w:val="NormalWeb"/>
+        <w:spacing w:before="0" w:beforeAutospacing="0" w:after="240" w:afterAutospacing="0" w:line="384" w:lineRule="atLeast"/>
+        <w:rPr>
+          <w:rFonts w:ascii="Helvetica" w:hAnsi="Helvetica" w:cs="Helvetica"/>
+          <w:color w:val="333333"/>
+        </w:rPr>
+      </w:pPr>
+      <w:r>
+        <w:rPr>
+          <w:rFonts w:ascii="Helvetica" w:hAnsi="Helvetica" w:cs="Helvetica"/>
+          <w:color w:val="333333"/>
+        </w:rPr>
+        <w:t>1) Grails clean</w:t>
+      </w:r>
+    </w:p>
+    <w:p>
+      <w:pPr>
+        <w:pStyle w:val="NormalWeb"/>
+        <w:spacing w:before="0" w:beforeAutospacing="0" w:after="240" w:afterAutospacing="0" w:line="384" w:lineRule="atLeast"/>
+        <w:rPr>
+          <w:rFonts w:ascii="Helvetica" w:hAnsi="Helvetica" w:cs="Helvetica"/>
+          <w:color w:val="333333"/>
+        </w:rPr>
+      </w:pPr>
+      <w:r>
+        <w:rPr>
+          <w:rFonts w:ascii="Helvetica" w:hAnsi="Helvetica" w:cs="Helvetica"/>
+          <w:color w:val="333333"/>
+        </w:rPr>
+        <w:t>2) Grails upgrade (say yes)</w:t>
+      </w:r>
+    </w:p>
+    <w:p>
+      <w:pPr>
+        <w:pStyle w:val="NormalWeb"/>
+        <w:spacing w:before="0" w:beforeAutospacing="0" w:after="240" w:afterAutospacing="0" w:line="384" w:lineRule="atLeast"/>
+        <w:rPr>
+          <w:rFonts w:ascii="Helvetica" w:hAnsi="Helvetica" w:cs="Helvetica"/>
+          <w:color w:val="333333"/>
+        </w:rPr>
+      </w:pPr>
+      <w:r>
+        <w:rPr>
+          <w:rFonts w:ascii="Helvetica" w:hAnsi="Helvetica" w:cs="Helvetica"/>
+          <w:color w:val="333333"/>
+        </w:rPr>
+        <w:t xml:space="preserve">3) Grails </w:t>
+      </w:r>
+      <w:proofErr w:type="spellStart"/>
+      <w:r>
+        <w:rPr>
+          <w:rFonts w:ascii="Helvetica" w:hAnsi="Helvetica" w:cs="Helvetica"/>
+          <w:color w:val="333333"/>
+        </w:rPr>
+        <w:t>RunApp</w:t>
+      </w:r>
+      <w:proofErr w:type="spellEnd"/>
+    </w:p>
+    <w:p>
+      <w:pPr>
+        <w:pStyle w:val="NormalWeb"/>
+        <w:spacing w:before="0" w:beforeAutospacing="0" w:line="384" w:lineRule="atLeast"/>
+        <w:rPr>
+          <w:rFonts w:ascii="Helvetica" w:hAnsi="Helvetica" w:cs="Helvetica"/>
+          <w:color w:val="333333"/>
+        </w:rPr>
+      </w:pPr>
+      <w:r>
+        <w:rPr>
+          <w:rFonts w:ascii="Helvetica" w:hAnsi="Helvetica" w:cs="Helvetica"/>
+          <w:color w:val="333333"/>
+        </w:rPr>
+        <w:t>The CDR was originally developed in the NetBeans IDE against Oracle XE. This version is using PostgreSQL 9.3.</w:t>
+      </w:r>
+    </w:p>
+    <w:p>
+      <w:pPr>
+        <w:rPr>
+          <w:rFonts w:cs="Calibri"/>
+          <w:sz w:val="28"/>
+          <w:szCs w:val="28"/>
+        </w:rPr>
+      </w:pPr>
+    </w:p>
+    <w:p>
+      <w:pPr>
+        <w:rPr>
+          <w:rFonts w:cs="Calibri"/>
+          <w:sz w:val="28"/>
+          <w:szCs w:val="28"/>
+        </w:rPr>
+      </w:pPr>
+    </w:p>
+    <w:p>
+      <w:pPr>
+        <w:rPr>
+          <w:rFonts w:cs="Calibri"/>
+          <w:sz w:val="28"/>
+          <w:szCs w:val="28"/>
+        </w:rPr>
+      </w:pPr>
+    </w:p>
+    <w:p>
+      <w:pPr>
         <w:rPr>
           <w:rFonts w:cs="Calibri"/>
           <w:sz w:val="28"/>
@@ -154,6 +1079,7 @@
           <w:sz w:val="28"/>
           <w:szCs w:val="28"/>
         </w:rPr>
+        <w:lastRenderedPageBreak/>
         <w:t xml:space="preserve">Right click on </w:t>
       </w:r>
       <w:r>
@@ -408,7 +1334,7 @@
                     </pic:cNvPicPr>
                   </pic:nvPicPr>
                   <pic:blipFill>
-                    <a:blip r:embed="rId8">
+                    <a:blip r:embed="rId11">
                       <a:extLst>
                         <a:ext uri="{28A0092B-C50C-407E-A947-70E740481C1C}">
                           <a14:useLocalDpi xmlns:a14="http://schemas.microsoft.com/office/drawing/2010/main" val="0"/>
@@ -472,7 +1398,6 @@
           <w:sz w:val="20"/>
           <w:szCs w:val="20"/>
         </w:rPr>
-        <w:lastRenderedPageBreak/>
         <w:t xml:space="preserve">Currently the SVN trunk to access source </w:t>
       </w:r>
       <w:r>
@@ -534,7 +1459,7 @@
           <w:szCs w:val="20"/>
         </w:rPr>
       </w:pPr>
-      <w:hyperlink r:id="rId9" w:history="1">
+      <w:hyperlink r:id="rId12" w:history="1">
         <w:r>
           <w:rPr>
             <w:rStyle w:val="Hyperlink"/>
@@ -640,6 +1565,7 @@
           <w:sz w:val="28"/>
           <w:szCs w:val="28"/>
         </w:rPr>
+        <w:lastRenderedPageBreak/>
         <w:t xml:space="preserve">Make sure tomcat is not running within the </w:t>
       </w:r>
       <w:proofErr w:type="spellStart"/>
@@ -1771,6 +2697,7 @@
           <w:sz w:val="28"/>
           <w:szCs w:val="28"/>
         </w:rPr>
+        <w:lastRenderedPageBreak/>
         <w:t xml:space="preserve">Using </w:t>
       </w:r>
       <w:proofErr w:type="spellStart"/>
@@ -2053,7 +2980,7 @@
                     </pic:cNvPicPr>
                   </pic:nvPicPr>
                   <pic:blipFill>
-                    <a:blip r:embed="rId10">
+                    <a:blip r:embed="rId13">
                       <a:extLst>
                         <a:ext uri="{28A0092B-C50C-407E-A947-70E740481C1C}">
                           <a14:useLocalDpi xmlns:a14="http://schemas.microsoft.com/office/drawing/2010/main" val="0"/>
@@ -2126,185 +3053,1542 @@
           <w:sz w:val="28"/>
           <w:szCs w:val="28"/>
         </w:rPr>
+        <w:t xml:space="preserve">Using Putty, login </w:t>
+      </w:r>
+      <w:r>
+        <w:rPr>
+          <w:rFonts w:cs="Calibri"/>
+          <w:sz w:val="28"/>
+          <w:szCs w:val="28"/>
+        </w:rPr>
+        <w:t xml:space="preserve">via </w:t>
+      </w:r>
+      <w:proofErr w:type="spellStart"/>
+      <w:proofErr w:type="gramStart"/>
+      <w:r>
+        <w:rPr>
+          <w:rFonts w:cs="Calibri"/>
+          <w:sz w:val="28"/>
+          <w:szCs w:val="28"/>
+        </w:rPr>
+        <w:t>ssh</w:t>
+      </w:r>
+      <w:proofErr w:type="spellEnd"/>
+      <w:proofErr w:type="gramEnd"/>
+      <w:r>
+        <w:rPr>
+          <w:rFonts w:cs="Calibri"/>
+          <w:sz w:val="28"/>
+          <w:szCs w:val="28"/>
+        </w:rPr>
+        <w:t xml:space="preserve"> </w:t>
+      </w:r>
+      <w:r>
+        <w:rPr>
+          <w:rFonts w:cs="Calibri"/>
+          <w:sz w:val="28"/>
+          <w:szCs w:val="28"/>
+        </w:rPr>
+        <w:t>to the server for which the War file has been built.</w:t>
+      </w:r>
+    </w:p>
+    <w:p>
+      <w:pPr>
+        <w:rPr>
+          <w:rFonts w:cs="Calibri"/>
+          <w:sz w:val="28"/>
+          <w:szCs w:val="28"/>
+        </w:rPr>
+      </w:pPr>
+      <w:r>
+        <w:rPr>
+          <w:rFonts w:cs="Calibri"/>
+          <w:sz w:val="28"/>
+          <w:szCs w:val="28"/>
+        </w:rPr>
+        <w:t>Open two sessions of putty so that the logs can be viewed on one</w:t>
+      </w:r>
+      <w:r>
+        <w:rPr>
+          <w:rFonts w:cs="Calibri"/>
+          <w:sz w:val="28"/>
+          <w:szCs w:val="28"/>
+        </w:rPr>
+        <w:t>,</w:t>
+      </w:r>
+      <w:r>
+        <w:rPr>
+          <w:rFonts w:cs="Calibri"/>
+          <w:sz w:val="28"/>
+          <w:szCs w:val="28"/>
+        </w:rPr>
+        <w:t xml:space="preserve"> while the Tomcat server is being stopped and restarted on the other</w:t>
+      </w:r>
+    </w:p>
+    <w:p>
+      <w:pPr>
+        <w:rPr>
+          <w:rFonts w:cs="Calibri"/>
+          <w:sz w:val="28"/>
+          <w:szCs w:val="28"/>
+        </w:rPr>
+      </w:pPr>
+      <w:r>
+        <w:rPr>
+          <w:rFonts w:cs="Calibri"/>
+          <w:sz w:val="28"/>
+          <w:szCs w:val="28"/>
+        </w:rPr>
         <w:lastRenderedPageBreak/>
-        <w:t xml:space="preserve">Using Putty, login </w:t>
-      </w:r>
-      <w:r>
-        <w:rPr>
-          <w:rFonts w:cs="Calibri"/>
-          <w:sz w:val="28"/>
-          <w:szCs w:val="28"/>
-        </w:rPr>
-        <w:t xml:space="preserve">via </w:t>
-      </w:r>
-      <w:proofErr w:type="spellStart"/>
+        <w:t>On the first session</w:t>
+      </w:r>
+      <w:r>
+        <w:rPr>
+          <w:rFonts w:cs="Calibri"/>
+          <w:sz w:val="28"/>
+          <w:szCs w:val="28"/>
+        </w:rPr>
+        <w:t xml:space="preserve"> </w:t>
+      </w:r>
+      <w:r>
+        <w:rPr>
+          <w:rFonts w:cs="Calibri"/>
+          <w:sz w:val="28"/>
+          <w:szCs w:val="28"/>
+        </w:rPr>
+        <w:t>(A</w:t>
+      </w:r>
+      <w:r>
+        <w:rPr>
+          <w:rFonts w:cs="Calibri"/>
+          <w:sz w:val="28"/>
+          <w:szCs w:val="28"/>
+        </w:rPr>
+        <w:t>)</w:t>
+      </w:r>
+      <w:r>
+        <w:rPr>
+          <w:rFonts w:cs="Calibri"/>
+          <w:sz w:val="28"/>
+          <w:szCs w:val="28"/>
+        </w:rPr>
+        <w:t>,</w:t>
+      </w:r>
+      <w:r>
+        <w:rPr>
+          <w:rFonts w:cs="Calibri"/>
+          <w:sz w:val="28"/>
+          <w:szCs w:val="28"/>
+        </w:rPr>
+        <w:t xml:space="preserve"> become root (</w:t>
+      </w:r>
+      <w:proofErr w:type="spellStart"/>
+      <w:r>
+        <w:rPr>
+          <w:rFonts w:cs="Calibri"/>
+          <w:sz w:val="28"/>
+          <w:szCs w:val="28"/>
+        </w:rPr>
+        <w:t>sudo</w:t>
+      </w:r>
+      <w:proofErr w:type="spellEnd"/>
+      <w:r>
+        <w:rPr>
+          <w:rFonts w:cs="Calibri"/>
+          <w:sz w:val="28"/>
+          <w:szCs w:val="28"/>
+        </w:rPr>
+        <w:t xml:space="preserve"> </w:t>
+      </w:r>
+      <w:proofErr w:type="spellStart"/>
+      <w:r>
+        <w:rPr>
+          <w:rFonts w:cs="Calibri"/>
+          <w:sz w:val="28"/>
+          <w:szCs w:val="28"/>
+        </w:rPr>
+        <w:t>su</w:t>
+      </w:r>
+      <w:proofErr w:type="spellEnd"/>
+      <w:r>
+        <w:rPr>
+          <w:rFonts w:cs="Calibri"/>
+          <w:sz w:val="28"/>
+          <w:szCs w:val="28"/>
+        </w:rPr>
+        <w:t xml:space="preserve"> -) and</w:t>
+      </w:r>
+      <w:r>
+        <w:rPr>
+          <w:rFonts w:cs="Calibri"/>
+          <w:sz w:val="28"/>
+          <w:szCs w:val="28"/>
+        </w:rPr>
+        <w:t xml:space="preserve"> change directory upon logging in to: </w:t>
+      </w:r>
+      <w:r>
+        <w:rPr>
+          <w:rFonts w:cs="Calibri"/>
+          <w:b/>
+          <w:sz w:val="28"/>
+          <w:szCs w:val="28"/>
+        </w:rPr>
+        <w:t>/</w:t>
+      </w:r>
+      <w:proofErr w:type="spellStart"/>
+      <w:r>
+        <w:rPr>
+          <w:rFonts w:cs="Calibri"/>
+          <w:b/>
+          <w:sz w:val="28"/>
+          <w:szCs w:val="28"/>
+        </w:rPr>
+        <w:t>var</w:t>
+      </w:r>
+      <w:proofErr w:type="spellEnd"/>
+      <w:r>
+        <w:rPr>
+          <w:rFonts w:cs="Calibri"/>
+          <w:b/>
+          <w:sz w:val="28"/>
+          <w:szCs w:val="28"/>
+        </w:rPr>
+        <w:t>/log/tomcat</w:t>
+      </w:r>
+      <w:r>
+        <w:rPr>
+          <w:rFonts w:cs="Calibri"/>
+          <w:b/>
+          <w:sz w:val="28"/>
+          <w:szCs w:val="28"/>
+        </w:rPr>
+        <w:t>7</w:t>
+      </w:r>
+      <w:r>
+        <w:rPr>
+          <w:rFonts w:cs="Calibri"/>
+          <w:b/>
+          <w:sz w:val="28"/>
+          <w:szCs w:val="28"/>
+        </w:rPr>
+        <w:t xml:space="preserve"> </w:t>
+      </w:r>
+      <w:r>
+        <w:rPr>
+          <w:rFonts w:cs="Calibri"/>
+          <w:sz w:val="28"/>
+          <w:szCs w:val="28"/>
+        </w:rPr>
+        <w:t>and tail the log file</w:t>
+      </w:r>
+      <w:r>
+        <w:rPr>
+          <w:rFonts w:cs="Calibri"/>
+          <w:sz w:val="28"/>
+          <w:szCs w:val="28"/>
+        </w:rPr>
+        <w:t xml:space="preserve">: </w:t>
+      </w:r>
+      <w:r>
+        <w:rPr>
+          <w:rFonts w:cs="Calibri"/>
+          <w:b/>
+          <w:sz w:val="28"/>
+          <w:szCs w:val="28"/>
+        </w:rPr>
+        <w:t>t</w:t>
+      </w:r>
+      <w:r>
+        <w:rPr>
+          <w:rFonts w:cs="Calibri"/>
+          <w:b/>
+          <w:sz w:val="28"/>
+          <w:szCs w:val="28"/>
+        </w:rPr>
+        <w:t xml:space="preserve">ail -200f </w:t>
+      </w:r>
+      <w:proofErr w:type="spellStart"/>
+      <w:r>
+        <w:rPr>
+          <w:rFonts w:cs="Calibri"/>
+          <w:b/>
+          <w:sz w:val="28"/>
+          <w:szCs w:val="28"/>
+        </w:rPr>
+        <w:t>catalina.out</w:t>
+      </w:r>
+      <w:proofErr w:type="spellEnd"/>
+    </w:p>
+    <w:p>
+      <w:pPr>
+        <w:rPr>
+          <w:rFonts w:cs="Calibri"/>
+          <w:sz w:val="28"/>
+          <w:szCs w:val="28"/>
+        </w:rPr>
+      </w:pPr>
+      <w:r>
+        <w:rPr>
+          <w:rFonts w:cs="Calibri"/>
+          <w:sz w:val="28"/>
+          <w:szCs w:val="28"/>
+        </w:rPr>
+        <w:t>On the second session</w:t>
+      </w:r>
+      <w:r>
+        <w:rPr>
+          <w:rFonts w:cs="Calibri"/>
+          <w:sz w:val="28"/>
+          <w:szCs w:val="28"/>
+        </w:rPr>
+        <w:t xml:space="preserve"> </w:t>
+      </w:r>
+      <w:r>
+        <w:rPr>
+          <w:rFonts w:cs="Calibri"/>
+          <w:sz w:val="28"/>
+          <w:szCs w:val="28"/>
+        </w:rPr>
+        <w:t>(B)</w:t>
+      </w:r>
+      <w:r>
+        <w:rPr>
+          <w:rFonts w:cs="Calibri"/>
+          <w:sz w:val="28"/>
+          <w:szCs w:val="28"/>
+        </w:rPr>
+        <w:t xml:space="preserve">, </w:t>
+      </w:r>
+      <w:r>
+        <w:rPr>
+          <w:rFonts w:cs="Calibri"/>
+          <w:sz w:val="28"/>
+          <w:szCs w:val="28"/>
+        </w:rPr>
+        <w:t>become root (</w:t>
+      </w:r>
+      <w:proofErr w:type="spellStart"/>
+      <w:r>
+        <w:rPr>
+          <w:rFonts w:cs="Calibri"/>
+          <w:sz w:val="28"/>
+          <w:szCs w:val="28"/>
+        </w:rPr>
+        <w:t>sudo</w:t>
+      </w:r>
+      <w:proofErr w:type="spellEnd"/>
+      <w:r>
+        <w:rPr>
+          <w:rFonts w:cs="Calibri"/>
+          <w:sz w:val="28"/>
+          <w:szCs w:val="28"/>
+        </w:rPr>
+        <w:t xml:space="preserve"> </w:t>
+      </w:r>
+      <w:proofErr w:type="spellStart"/>
+      <w:r>
+        <w:rPr>
+          <w:rFonts w:cs="Calibri"/>
+          <w:sz w:val="28"/>
+          <w:szCs w:val="28"/>
+        </w:rPr>
+        <w:t>su</w:t>
+      </w:r>
+      <w:proofErr w:type="spellEnd"/>
+      <w:r>
+        <w:rPr>
+          <w:rFonts w:cs="Calibri"/>
+          <w:sz w:val="28"/>
+          <w:szCs w:val="28"/>
+        </w:rPr>
+        <w:t xml:space="preserve"> -) and </w:t>
+      </w:r>
+      <w:r>
+        <w:rPr>
+          <w:rFonts w:cs="Calibri"/>
+          <w:sz w:val="28"/>
+          <w:szCs w:val="28"/>
+        </w:rPr>
+        <w:t xml:space="preserve">change directory to </w:t>
+      </w:r>
+      <w:r>
+        <w:rPr>
+          <w:rFonts w:cs="Calibri"/>
+          <w:b/>
+          <w:sz w:val="28"/>
+          <w:szCs w:val="28"/>
+        </w:rPr>
+        <w:t>/</w:t>
+      </w:r>
+      <w:proofErr w:type="spellStart"/>
+      <w:r>
+        <w:rPr>
+          <w:rFonts w:cs="Calibri"/>
+          <w:b/>
+          <w:sz w:val="28"/>
+          <w:szCs w:val="28"/>
+        </w:rPr>
+        <w:t>var</w:t>
+      </w:r>
+      <w:proofErr w:type="spellEnd"/>
+      <w:r>
+        <w:rPr>
+          <w:rFonts w:cs="Calibri"/>
+          <w:b/>
+          <w:sz w:val="28"/>
+          <w:szCs w:val="28"/>
+        </w:rPr>
+        <w:t>/lib/tomcat</w:t>
+      </w:r>
+      <w:r>
+        <w:rPr>
+          <w:rFonts w:cs="Calibri"/>
+          <w:b/>
+          <w:sz w:val="28"/>
+          <w:szCs w:val="28"/>
+        </w:rPr>
+        <w:t>7</w:t>
+      </w:r>
+      <w:r>
+        <w:rPr>
+          <w:rFonts w:cs="Calibri"/>
+          <w:b/>
+          <w:sz w:val="28"/>
+          <w:szCs w:val="28"/>
+        </w:rPr>
+        <w:t>/</w:t>
+      </w:r>
+      <w:proofErr w:type="spellStart"/>
+      <w:r>
+        <w:rPr>
+          <w:rFonts w:cs="Calibri"/>
+          <w:b/>
+          <w:sz w:val="28"/>
+          <w:szCs w:val="28"/>
+        </w:rPr>
+        <w:t>webapps</w:t>
+      </w:r>
+      <w:proofErr w:type="spellEnd"/>
+      <w:r>
+        <w:rPr>
+          <w:rFonts w:cs="Calibri"/>
+          <w:sz w:val="28"/>
+          <w:szCs w:val="28"/>
+        </w:rPr>
+        <w:t xml:space="preserve">. </w:t>
+      </w:r>
+      <w:r>
+        <w:rPr>
+          <w:rFonts w:cs="Calibri"/>
+          <w:sz w:val="28"/>
+          <w:szCs w:val="28"/>
+        </w:rPr>
+        <w:t xml:space="preserve">Set your session to root by typing </w:t>
+      </w:r>
+      <w:proofErr w:type="spellStart"/>
+      <w:r>
+        <w:rPr>
+          <w:rFonts w:cs="Calibri"/>
+          <w:b/>
+          <w:sz w:val="28"/>
+          <w:szCs w:val="28"/>
+        </w:rPr>
+        <w:t>sudo</w:t>
+      </w:r>
+      <w:proofErr w:type="spellEnd"/>
+      <w:r>
+        <w:rPr>
+          <w:rFonts w:cs="Calibri"/>
+          <w:b/>
+          <w:sz w:val="28"/>
+          <w:szCs w:val="28"/>
+        </w:rPr>
+        <w:t xml:space="preserve"> </w:t>
+      </w:r>
+      <w:proofErr w:type="spellStart"/>
+      <w:r>
+        <w:rPr>
+          <w:rFonts w:cs="Calibri"/>
+          <w:b/>
+          <w:sz w:val="28"/>
+          <w:szCs w:val="28"/>
+        </w:rPr>
+        <w:t>su</w:t>
+      </w:r>
+      <w:proofErr w:type="spellEnd"/>
+      <w:r>
+        <w:rPr>
+          <w:rFonts w:cs="Calibri"/>
+          <w:b/>
+          <w:sz w:val="28"/>
+          <w:szCs w:val="28"/>
+        </w:rPr>
+        <w:t xml:space="preserve"> – </w:t>
+      </w:r>
+      <w:r>
+        <w:rPr>
+          <w:rFonts w:cs="Calibri"/>
+          <w:sz w:val="28"/>
+          <w:szCs w:val="28"/>
+        </w:rPr>
+        <w:t>an</w:t>
+      </w:r>
+      <w:r>
+        <w:rPr>
+          <w:rFonts w:cs="Calibri"/>
+          <w:sz w:val="28"/>
+          <w:szCs w:val="28"/>
+        </w:rPr>
+        <w:t>d entering the appropriate password.  You need to be root to stop and start tomcat.</w:t>
+      </w:r>
+      <w:r>
+        <w:rPr>
+          <w:rFonts w:cs="Calibri"/>
+          <w:b/>
+          <w:sz w:val="28"/>
+          <w:szCs w:val="28"/>
+        </w:rPr>
+        <w:t xml:space="preserve"> </w:t>
+      </w:r>
+    </w:p>
+    <w:p>
+      <w:pPr>
+        <w:rPr>
+          <w:rFonts w:cs="Calibri"/>
+          <w:sz w:val="28"/>
+          <w:szCs w:val="28"/>
+        </w:rPr>
+      </w:pPr>
+      <w:r>
+        <w:rPr>
+          <w:rFonts w:cs="Calibri"/>
+          <w:sz w:val="28"/>
+          <w:szCs w:val="28"/>
+        </w:rPr>
+        <w:t>At this point, e</w:t>
+      </w:r>
+      <w:r>
+        <w:rPr>
+          <w:rFonts w:cs="Calibri"/>
+          <w:sz w:val="28"/>
+          <w:szCs w:val="28"/>
+        </w:rPr>
+        <w:t xml:space="preserve">mail to the team that the server is being stopped for deploying </w:t>
+      </w:r>
+      <w:r>
+        <w:rPr>
+          <w:rFonts w:cs="Calibri"/>
+          <w:sz w:val="28"/>
+          <w:szCs w:val="28"/>
+        </w:rPr>
+        <w:t xml:space="preserve">a </w:t>
+      </w:r>
+      <w:r>
+        <w:rPr>
+          <w:rFonts w:cs="Calibri"/>
+          <w:sz w:val="28"/>
+          <w:szCs w:val="28"/>
+        </w:rPr>
+        <w:t>new version.</w:t>
+      </w:r>
+    </w:p>
+    <w:p>
+      <w:pPr>
+        <w:rPr>
+          <w:rFonts w:cs="Calibri"/>
+          <w:sz w:val="28"/>
+          <w:szCs w:val="28"/>
+        </w:rPr>
+      </w:pPr>
+      <w:r>
+        <w:rPr>
+          <w:rFonts w:cs="Calibri"/>
+          <w:sz w:val="28"/>
+          <w:szCs w:val="28"/>
+        </w:rPr>
+        <w:t xml:space="preserve">Run the following commands </w:t>
+      </w:r>
+      <w:r>
+        <w:rPr>
+          <w:rFonts w:cs="Calibri"/>
+          <w:sz w:val="28"/>
+          <w:szCs w:val="28"/>
+        </w:rPr>
+        <w:t>on session B:</w:t>
+      </w:r>
+    </w:p>
+    <w:p>
+      <w:pPr>
+        <w:rPr>
+          <w:rFonts w:cs="Calibri"/>
+          <w:b/>
+          <w:sz w:val="20"/>
+          <w:szCs w:val="20"/>
+        </w:rPr>
+      </w:pPr>
+      <w:r>
+        <w:rPr>
+          <w:rFonts w:cs="Calibri"/>
+          <w:b/>
+          <w:sz w:val="20"/>
+          <w:szCs w:val="20"/>
+        </w:rPr>
+        <w:t xml:space="preserve">Make a copy of the current </w:t>
+      </w:r>
+      <w:r>
+        <w:rPr>
+          <w:rFonts w:cs="Calibri"/>
+          <w:b/>
+          <w:sz w:val="20"/>
+          <w:szCs w:val="20"/>
+        </w:rPr>
+        <w:t>war file f</w:t>
+      </w:r>
+      <w:r>
+        <w:rPr>
+          <w:rFonts w:cs="Calibri"/>
+          <w:b/>
+          <w:sz w:val="20"/>
+          <w:szCs w:val="20"/>
+        </w:rPr>
+        <w:t>or fallback</w:t>
+      </w:r>
+      <w:r>
+        <w:rPr>
+          <w:rFonts w:cs="Calibri"/>
+          <w:b/>
+          <w:sz w:val="20"/>
+          <w:szCs w:val="20"/>
+        </w:rPr>
+        <w:t xml:space="preserve"> and recovery purposes:</w:t>
+      </w:r>
+    </w:p>
+    <w:p>
+      <w:pPr>
+        <w:rPr>
+          <w:rFonts w:cs="Calibri"/>
+          <w:b/>
+          <w:color w:val="1F497D"/>
+        </w:rPr>
+      </w:pPr>
+      <w:r>
+        <w:rPr>
+          <w:rFonts w:cs="Calibri"/>
+          <w:b/>
+          <w:color w:val="1F497D"/>
+        </w:rPr>
+        <w:t>/</w:t>
+      </w:r>
+      <w:proofErr w:type="spellStart"/>
+      <w:r>
+        <w:rPr>
+          <w:rFonts w:cs="Calibri"/>
+          <w:b/>
+          <w:color w:val="1F497D"/>
+        </w:rPr>
+        <w:t>var</w:t>
+      </w:r>
+      <w:proofErr w:type="spellEnd"/>
+      <w:r>
+        <w:rPr>
+          <w:rFonts w:cs="Calibri"/>
+          <w:b/>
+          <w:color w:val="1F497D"/>
+        </w:rPr>
+        <w:t>/lib/tomcat</w:t>
+      </w:r>
+      <w:r>
+        <w:rPr>
+          <w:rFonts w:cs="Calibri"/>
+          <w:b/>
+          <w:color w:val="1F497D"/>
+        </w:rPr>
+        <w:t>7</w:t>
+      </w:r>
+      <w:r>
+        <w:rPr>
+          <w:rFonts w:cs="Calibri"/>
+          <w:b/>
+          <w:color w:val="1F497D"/>
+        </w:rPr>
+        <w:t>/</w:t>
+      </w:r>
+      <w:proofErr w:type="spellStart"/>
+      <w:r>
+        <w:rPr>
+          <w:rFonts w:cs="Calibri"/>
+          <w:b/>
+          <w:color w:val="1F497D"/>
+        </w:rPr>
+        <w:t>webapps</w:t>
+      </w:r>
+      <w:proofErr w:type="spellEnd"/>
+      <w:r>
+        <w:rPr>
+          <w:rFonts w:cs="Calibri"/>
+          <w:b/>
+          <w:color w:val="1F497D"/>
+        </w:rPr>
+        <w:t xml:space="preserve">$ </w:t>
+      </w:r>
+      <w:proofErr w:type="spellStart"/>
+      <w:r>
+        <w:rPr>
+          <w:rFonts w:cs="Calibri"/>
+          <w:b/>
+          <w:color w:val="1F497D"/>
+        </w:rPr>
+        <w:t>cp</w:t>
+      </w:r>
+      <w:proofErr w:type="spellEnd"/>
+      <w:r>
+        <w:rPr>
+          <w:rFonts w:cs="Calibri"/>
+          <w:b/>
+          <w:color w:val="1F497D"/>
+        </w:rPr>
+        <w:t xml:space="preserve"> –p </w:t>
+      </w:r>
+      <w:proofErr w:type="spellStart"/>
+      <w:r>
+        <w:rPr>
+          <w:rFonts w:cs="Calibri"/>
+          <w:b/>
+          <w:color w:val="1F497D"/>
+        </w:rPr>
+        <w:t>cdrlite</w:t>
+      </w:r>
+      <w:r>
+        <w:rPr>
+          <w:rFonts w:cs="Calibri"/>
+          <w:b/>
+          <w:color w:val="1F497D"/>
+        </w:rPr>
+        <w:t>.war</w:t>
+      </w:r>
+      <w:proofErr w:type="spellEnd"/>
+      <w:r>
+        <w:rPr>
+          <w:rFonts w:cs="Calibri"/>
+          <w:b/>
+          <w:color w:val="1F497D"/>
+        </w:rPr>
+        <w:t xml:space="preserve"> </w:t>
+      </w:r>
+      <w:r>
+        <w:rPr>
+          <w:rFonts w:cs="Calibri"/>
+          <w:b/>
+          <w:color w:val="1F497D"/>
+        </w:rPr>
+        <w:t>cdrlite</w:t>
+      </w:r>
+      <w:r>
+        <w:rPr>
+          <w:rFonts w:cs="Calibri"/>
+          <w:b/>
+          <w:color w:val="1F497D"/>
+        </w:rPr>
+        <w:t>.war.backup.PEH.28-Aug-2</w:t>
+      </w:r>
+      <w:r>
+        <w:rPr>
+          <w:rFonts w:cs="Calibri"/>
+          <w:b/>
+          <w:color w:val="1F497D"/>
+        </w:rPr>
+        <w:t>0</w:t>
+      </w:r>
+      <w:r>
+        <w:rPr>
+          <w:rFonts w:cs="Calibri"/>
+          <w:b/>
+          <w:color w:val="1F497D"/>
+        </w:rPr>
+        <w:t>1</w:t>
+      </w:r>
+      <w:r>
+        <w:rPr>
+          <w:rFonts w:cs="Calibri"/>
+          <w:b/>
+          <w:color w:val="1F497D"/>
+        </w:rPr>
+        <w:t>2</w:t>
+      </w:r>
+    </w:p>
+    <w:p>
+      <w:pPr>
+        <w:rPr>
+          <w:rFonts w:cs="Calibri"/>
+          <w:b/>
+          <w:color w:val="1F497D"/>
+          <w:sz w:val="20"/>
+          <w:szCs w:val="20"/>
+        </w:rPr>
+      </w:pPr>
+    </w:p>
+    <w:p>
+      <w:pPr>
+        <w:rPr>
+          <w:rFonts w:cs="Calibri"/>
+          <w:sz w:val="20"/>
+          <w:szCs w:val="20"/>
+        </w:rPr>
+      </w:pPr>
+      <w:r>
+        <w:rPr>
+          <w:rFonts w:cs="Calibri"/>
+          <w:b/>
+          <w:sz w:val="20"/>
+          <w:szCs w:val="20"/>
+        </w:rPr>
+        <w:t xml:space="preserve">Copy the war file from the </w:t>
+      </w:r>
+      <w:r>
+        <w:rPr>
+          <w:rFonts w:cs="Calibri"/>
+          <w:b/>
+          <w:sz w:val="20"/>
+          <w:szCs w:val="20"/>
+        </w:rPr>
+        <w:t>{upload}</w:t>
+      </w:r>
+      <w:r>
+        <w:rPr>
+          <w:rFonts w:cs="Calibri"/>
+          <w:b/>
+          <w:sz w:val="20"/>
+          <w:szCs w:val="20"/>
+        </w:rPr>
+        <w:t xml:space="preserve"> </w:t>
+      </w:r>
+      <w:proofErr w:type="spellStart"/>
+      <w:r>
+        <w:rPr>
+          <w:rFonts w:cs="Calibri"/>
+          <w:b/>
+          <w:sz w:val="20"/>
+          <w:szCs w:val="20"/>
+        </w:rPr>
+        <w:t>dir</w:t>
+      </w:r>
+      <w:proofErr w:type="spellEnd"/>
+      <w:r>
+        <w:rPr>
+          <w:rFonts w:cs="Calibri"/>
+          <w:b/>
+          <w:sz w:val="20"/>
+          <w:szCs w:val="20"/>
+        </w:rPr>
+        <w:t xml:space="preserve"> (</w:t>
+      </w:r>
+      <w:r>
+        <w:rPr>
+          <w:rFonts w:cs="Calibri"/>
+          <w:b/>
+          <w:sz w:val="20"/>
+          <w:szCs w:val="20"/>
+        </w:rPr>
+        <w:t>in this case /home/</w:t>
+      </w:r>
+      <w:proofErr w:type="spellStart"/>
+      <w:r>
+        <w:rPr>
+          <w:rFonts w:cs="Calibri"/>
+          <w:b/>
+          <w:sz w:val="20"/>
+          <w:szCs w:val="20"/>
+        </w:rPr>
+        <w:t>ubuntu</w:t>
+      </w:r>
+      <w:proofErr w:type="spellEnd"/>
+      <w:r>
+        <w:rPr>
+          <w:rFonts w:cs="Calibri"/>
+          <w:b/>
+          <w:sz w:val="20"/>
+          <w:szCs w:val="20"/>
+        </w:rPr>
+        <w:t>/old-</w:t>
+      </w:r>
+      <w:proofErr w:type="spellStart"/>
+      <w:r>
+        <w:rPr>
+          <w:rFonts w:cs="Calibri"/>
+          <w:b/>
+          <w:sz w:val="20"/>
+          <w:szCs w:val="20"/>
+        </w:rPr>
+        <w:t>webapps</w:t>
+      </w:r>
+      <w:proofErr w:type="spellEnd"/>
+      <w:r>
+        <w:rPr>
+          <w:rFonts w:cs="Calibri"/>
+          <w:b/>
+          <w:sz w:val="20"/>
+          <w:szCs w:val="20"/>
+        </w:rPr>
+        <w:t>) to th</w:t>
+      </w:r>
+      <w:r>
+        <w:rPr>
+          <w:rFonts w:cs="Calibri"/>
+          <w:b/>
+          <w:sz w:val="20"/>
+          <w:szCs w:val="20"/>
+        </w:rPr>
+        <w:t>e</w:t>
+      </w:r>
+      <w:r>
+        <w:rPr>
+          <w:rFonts w:cs="Calibri"/>
+          <w:b/>
+          <w:sz w:val="20"/>
+          <w:szCs w:val="20"/>
+        </w:rPr>
+        <w:t xml:space="preserve"> </w:t>
+      </w:r>
+      <w:r>
+        <w:rPr>
+          <w:rFonts w:cs="Calibri"/>
+          <w:b/>
+          <w:sz w:val="20"/>
+          <w:szCs w:val="20"/>
+        </w:rPr>
+        <w:t xml:space="preserve">tomcat </w:t>
+      </w:r>
+      <w:proofErr w:type="spellStart"/>
+      <w:r>
+        <w:rPr>
+          <w:rFonts w:cs="Calibri"/>
+          <w:b/>
+          <w:sz w:val="20"/>
+          <w:szCs w:val="20"/>
+        </w:rPr>
+        <w:t>webapps</w:t>
+      </w:r>
+      <w:proofErr w:type="spellEnd"/>
+      <w:r>
+        <w:rPr>
+          <w:rFonts w:cs="Calibri"/>
+          <w:b/>
+          <w:sz w:val="20"/>
+          <w:szCs w:val="20"/>
+        </w:rPr>
+        <w:t xml:space="preserve"> dir</w:t>
+      </w:r>
+      <w:r>
+        <w:rPr>
+          <w:rFonts w:cs="Calibri"/>
+          <w:sz w:val="20"/>
+          <w:szCs w:val="20"/>
+        </w:rPr>
+        <w:t>.</w:t>
+      </w:r>
+    </w:p>
+    <w:p>
+      <w:pPr>
+        <w:rPr>
+          <w:rFonts w:cs="Calibri"/>
+          <w:b/>
+          <w:color w:val="1F497D"/>
+        </w:rPr>
+      </w:pPr>
+      <w:proofErr w:type="spellStart"/>
+      <w:r>
+        <w:rPr>
+          <w:rFonts w:cs="Calibri"/>
+          <w:b/>
+          <w:color w:val="1F497D"/>
+        </w:rPr>
+        <w:t>Eg</w:t>
+      </w:r>
+      <w:proofErr w:type="spellEnd"/>
+      <w:r>
+        <w:rPr>
+          <w:rFonts w:cs="Calibri"/>
+          <w:b/>
+          <w:color w:val="1F497D"/>
+        </w:rPr>
+        <w:t>: /</w:t>
+      </w:r>
+      <w:proofErr w:type="spellStart"/>
+      <w:r>
+        <w:rPr>
+          <w:rFonts w:cs="Calibri"/>
+          <w:b/>
+          <w:color w:val="1F497D"/>
+        </w:rPr>
+        <w:t>var</w:t>
+      </w:r>
+      <w:proofErr w:type="spellEnd"/>
+      <w:r>
+        <w:rPr>
+          <w:rFonts w:cs="Calibri"/>
+          <w:b/>
+          <w:color w:val="1F497D"/>
+        </w:rPr>
+        <w:t>/lib/tomcat</w:t>
+      </w:r>
+      <w:r>
+        <w:rPr>
+          <w:rFonts w:cs="Calibri"/>
+          <w:b/>
+          <w:color w:val="1F497D"/>
+        </w:rPr>
+        <w:t>7</w:t>
+      </w:r>
+      <w:r>
+        <w:rPr>
+          <w:rFonts w:cs="Calibri"/>
+          <w:b/>
+          <w:color w:val="1F497D"/>
+        </w:rPr>
+        <w:t>/</w:t>
+      </w:r>
+      <w:proofErr w:type="spellStart"/>
+      <w:r>
+        <w:rPr>
+          <w:rFonts w:cs="Calibri"/>
+          <w:b/>
+          <w:color w:val="1F497D"/>
+        </w:rPr>
+        <w:t>webapps</w:t>
+      </w:r>
+      <w:proofErr w:type="spellEnd"/>
+      <w:r>
+        <w:rPr>
+          <w:rFonts w:cs="Calibri"/>
+          <w:b/>
+          <w:color w:val="1F497D"/>
+        </w:rPr>
+        <w:t xml:space="preserve">$ </w:t>
+      </w:r>
+      <w:proofErr w:type="spellStart"/>
+      <w:r>
+        <w:rPr>
+          <w:rFonts w:cs="Calibri"/>
+          <w:b/>
+          <w:color w:val="1F497D"/>
+        </w:rPr>
+        <w:t>cp</w:t>
+      </w:r>
+      <w:proofErr w:type="spellEnd"/>
+      <w:r>
+        <w:rPr>
+          <w:rFonts w:cs="Calibri"/>
+          <w:b/>
+          <w:color w:val="1F497D"/>
+        </w:rPr>
+        <w:t xml:space="preserve"> –p </w:t>
+      </w:r>
+      <w:r>
+        <w:rPr>
+          <w:rFonts w:cs="Calibri"/>
+          <w:b/>
+          <w:color w:val="1F497D"/>
+        </w:rPr>
+        <w:t>/home/</w:t>
+      </w:r>
+      <w:proofErr w:type="spellStart"/>
+      <w:r>
+        <w:rPr>
+          <w:rFonts w:cs="Calibri"/>
+          <w:b/>
+          <w:color w:val="1F497D"/>
+        </w:rPr>
+        <w:t>ubuntu</w:t>
+      </w:r>
+      <w:proofErr w:type="spellEnd"/>
+      <w:r>
+        <w:rPr>
+          <w:rFonts w:cs="Calibri"/>
+          <w:b/>
+          <w:color w:val="1F497D"/>
+        </w:rPr>
+        <w:t>/old-</w:t>
+      </w:r>
+      <w:proofErr w:type="spellStart"/>
+      <w:r>
+        <w:rPr>
+          <w:rFonts w:cs="Calibri"/>
+          <w:b/>
+          <w:color w:val="1F497D"/>
+        </w:rPr>
+        <w:t>webapps</w:t>
+      </w:r>
+      <w:proofErr w:type="spellEnd"/>
+      <w:r>
+        <w:rPr>
+          <w:rFonts w:cs="Calibri"/>
+          <w:b/>
+          <w:color w:val="1F497D"/>
+        </w:rPr>
+        <w:t>/</w:t>
+      </w:r>
+      <w:r>
+        <w:rPr>
+          <w:rFonts w:cs="Calibri"/>
+          <w:b/>
+          <w:color w:val="1F497D"/>
+        </w:rPr>
+        <w:t>cdrlite</w:t>
+      </w:r>
+      <w:r>
+        <w:rPr>
+          <w:rFonts w:cs="Calibri"/>
+          <w:b/>
+          <w:color w:val="1F497D"/>
+        </w:rPr>
+        <w:t>.war.ec2cdr-</w:t>
+      </w:r>
       <w:proofErr w:type="gramStart"/>
       <w:r>
         <w:rPr>
           <w:rFonts w:cs="Calibri"/>
-          <w:sz w:val="28"/>
-          <w:szCs w:val="28"/>
-        </w:rPr>
-        <w:t>ssh</w:t>
-      </w:r>
-      <w:proofErr w:type="spellEnd"/>
+          <w:b/>
+          <w:color w:val="1F497D"/>
+        </w:rPr>
+        <w:t>3.5 .</w:t>
+      </w:r>
       <w:proofErr w:type="gramEnd"/>
-      <w:r>
-        <w:rPr>
-          <w:rFonts w:cs="Calibri"/>
-          <w:sz w:val="28"/>
-          <w:szCs w:val="28"/>
+    </w:p>
+    <w:p>
+      <w:pPr>
+        <w:rPr>
+          <w:rFonts w:cs="Calibri"/>
+          <w:b/>
+          <w:sz w:val="20"/>
+          <w:szCs w:val="20"/>
+        </w:rPr>
+      </w:pPr>
+    </w:p>
+    <w:p>
+      <w:pPr>
+        <w:rPr>
+          <w:rFonts w:cs="Calibri"/>
+          <w:b/>
+          <w:sz w:val="20"/>
+          <w:szCs w:val="20"/>
+        </w:rPr>
+      </w:pPr>
+      <w:r>
+        <w:rPr>
+          <w:rFonts w:cs="Calibri"/>
+          <w:b/>
+          <w:sz w:val="20"/>
+          <w:szCs w:val="20"/>
+        </w:rPr>
+        <w:t>Check</w:t>
+      </w:r>
+      <w:r>
+        <w:rPr>
+          <w:rFonts w:cs="Calibri"/>
+          <w:b/>
+          <w:sz w:val="20"/>
+          <w:szCs w:val="20"/>
+        </w:rPr>
+        <w:t xml:space="preserve"> if tomcat is running</w:t>
+      </w:r>
+    </w:p>
+    <w:p>
+      <w:pPr>
+        <w:rPr>
+          <w:rFonts w:cs="Calibri"/>
+          <w:b/>
+          <w:color w:val="1F497D"/>
+        </w:rPr>
+      </w:pPr>
+      <w:proofErr w:type="spellStart"/>
+      <w:proofErr w:type="gramStart"/>
+      <w:r>
+        <w:rPr>
+          <w:rFonts w:cs="Calibri"/>
+          <w:b/>
+          <w:color w:val="1F497D"/>
+        </w:rPr>
+        <w:t>p</w:t>
+      </w:r>
+      <w:r>
+        <w:rPr>
+          <w:rFonts w:cs="Calibri"/>
+          <w:b/>
+          <w:color w:val="1F497D"/>
+        </w:rPr>
+        <w:t>s</w:t>
+      </w:r>
+      <w:proofErr w:type="spellEnd"/>
+      <w:proofErr w:type="gramEnd"/>
+      <w:r>
+        <w:rPr>
+          <w:rFonts w:cs="Calibri"/>
+          <w:b/>
+          <w:color w:val="1F497D"/>
+        </w:rPr>
+        <w:t xml:space="preserve"> –</w:t>
+      </w:r>
+      <w:proofErr w:type="spellStart"/>
+      <w:r>
+        <w:rPr>
+          <w:rFonts w:cs="Calibri"/>
+          <w:b/>
+          <w:color w:val="1F497D"/>
+        </w:rPr>
+        <w:t>a</w:t>
+      </w:r>
+      <w:r>
+        <w:rPr>
+          <w:rFonts w:cs="Calibri"/>
+          <w:b/>
+          <w:color w:val="1F497D"/>
+        </w:rPr>
+        <w:t>ef</w:t>
+      </w:r>
+      <w:proofErr w:type="spellEnd"/>
+      <w:r>
+        <w:rPr>
+          <w:rFonts w:cs="Calibri"/>
+          <w:b/>
+          <w:color w:val="1F497D"/>
+        </w:rPr>
+        <w:t xml:space="preserve"> |</w:t>
+      </w:r>
+      <w:r>
+        <w:rPr>
+          <w:rFonts w:cs="Calibri"/>
+          <w:b/>
+          <w:color w:val="1F497D"/>
         </w:rPr>
         <w:t xml:space="preserve"> </w:t>
       </w:r>
-      <w:r>
-        <w:rPr>
-          <w:rFonts w:cs="Calibri"/>
-          <w:sz w:val="28"/>
-          <w:szCs w:val="28"/>
-        </w:rPr>
-        <w:t>to the server for which the War file has been built.</w:t>
-      </w:r>
-    </w:p>
-    <w:p>
-      <w:pPr>
-        <w:rPr>
-          <w:rFonts w:cs="Calibri"/>
-          <w:sz w:val="28"/>
-          <w:szCs w:val="28"/>
-        </w:rPr>
-      </w:pPr>
-      <w:r>
-        <w:rPr>
-          <w:rFonts w:cs="Calibri"/>
-          <w:sz w:val="28"/>
-          <w:szCs w:val="28"/>
-        </w:rPr>
-        <w:t>Open two sessions of putty so that the logs can be viewed on one</w:t>
-      </w:r>
-      <w:r>
-        <w:rPr>
-          <w:rFonts w:cs="Calibri"/>
-          <w:sz w:val="28"/>
-          <w:szCs w:val="28"/>
-        </w:rPr>
-        <w:t>,</w:t>
-      </w:r>
-      <w:r>
-        <w:rPr>
-          <w:rFonts w:cs="Calibri"/>
-          <w:sz w:val="28"/>
-          <w:szCs w:val="28"/>
-        </w:rPr>
-        <w:t xml:space="preserve"> while the Tomcat server is being stopped and restarted on the other</w:t>
-      </w:r>
-    </w:p>
-    <w:p>
-      <w:pPr>
-        <w:rPr>
-          <w:rFonts w:cs="Calibri"/>
-          <w:sz w:val="28"/>
-          <w:szCs w:val="28"/>
-        </w:rPr>
-      </w:pPr>
-      <w:r>
-        <w:rPr>
-          <w:rFonts w:cs="Calibri"/>
-          <w:sz w:val="28"/>
-          <w:szCs w:val="28"/>
-        </w:rPr>
-        <w:t>On the first session</w:t>
-      </w:r>
-      <w:r>
-        <w:rPr>
-          <w:rFonts w:cs="Calibri"/>
-          <w:sz w:val="28"/>
-          <w:szCs w:val="28"/>
-        </w:rPr>
-        <w:t xml:space="preserve"> </w:t>
-      </w:r>
-      <w:r>
-        <w:rPr>
-          <w:rFonts w:cs="Calibri"/>
-          <w:sz w:val="28"/>
-          <w:szCs w:val="28"/>
-        </w:rPr>
-        <w:t>(A</w:t>
-      </w:r>
-      <w:r>
-        <w:rPr>
-          <w:rFonts w:cs="Calibri"/>
-          <w:sz w:val="28"/>
-          <w:szCs w:val="28"/>
-        </w:rPr>
-        <w:t>)</w:t>
-      </w:r>
-      <w:r>
-        <w:rPr>
-          <w:rFonts w:cs="Calibri"/>
-          <w:sz w:val="28"/>
-          <w:szCs w:val="28"/>
-        </w:rPr>
-        <w:t>,</w:t>
-      </w:r>
-      <w:r>
-        <w:rPr>
-          <w:rFonts w:cs="Calibri"/>
-          <w:sz w:val="28"/>
-          <w:szCs w:val="28"/>
-        </w:rPr>
-        <w:t xml:space="preserve"> become root (</w:t>
-      </w:r>
-      <w:proofErr w:type="spellStart"/>
-      <w:r>
-        <w:rPr>
-          <w:rFonts w:cs="Calibri"/>
-          <w:sz w:val="28"/>
-          <w:szCs w:val="28"/>
-        </w:rPr>
-        <w:t>sudo</w:t>
-      </w:r>
-      <w:proofErr w:type="spellEnd"/>
-      <w:r>
-        <w:rPr>
-          <w:rFonts w:cs="Calibri"/>
-          <w:sz w:val="28"/>
-          <w:szCs w:val="28"/>
-        </w:rPr>
-        <w:t xml:space="preserve"> </w:t>
-      </w:r>
-      <w:proofErr w:type="spellStart"/>
-      <w:r>
-        <w:rPr>
-          <w:rFonts w:cs="Calibri"/>
-          <w:sz w:val="28"/>
-          <w:szCs w:val="28"/>
-        </w:rPr>
-        <w:t>su</w:t>
-      </w:r>
-      <w:proofErr w:type="spellEnd"/>
-      <w:r>
-        <w:rPr>
-          <w:rFonts w:cs="Calibri"/>
-          <w:sz w:val="28"/>
-          <w:szCs w:val="28"/>
-        </w:rPr>
-        <w:t xml:space="preserve"> -) and</w:t>
-      </w:r>
-      <w:r>
-        <w:rPr>
-          <w:rFonts w:cs="Calibri"/>
-          <w:sz w:val="28"/>
-          <w:szCs w:val="28"/>
-        </w:rPr>
-        <w:t xml:space="preserve"> change directory upon logging in to: </w:t>
-      </w:r>
-      <w:r>
-        <w:rPr>
-          <w:rFonts w:cs="Calibri"/>
-          <w:b/>
-          <w:sz w:val="28"/>
-          <w:szCs w:val="28"/>
+      <w:proofErr w:type="spellStart"/>
+      <w:r>
+        <w:rPr>
+          <w:rFonts w:cs="Calibri"/>
+          <w:b/>
+          <w:color w:val="1F497D"/>
+        </w:rPr>
+        <w:t>grep</w:t>
+      </w:r>
+      <w:proofErr w:type="spellEnd"/>
+      <w:r>
+        <w:rPr>
+          <w:rFonts w:cs="Calibri"/>
+          <w:b/>
+          <w:color w:val="1F497D"/>
+        </w:rPr>
+        <w:t xml:space="preserve"> java </w:t>
+      </w:r>
+    </w:p>
+    <w:p>
+      <w:pPr>
+        <w:rPr>
+          <w:rFonts w:cs="Calibri"/>
+          <w:b/>
+          <w:color w:val="1F497D"/>
+          <w:sz w:val="20"/>
+          <w:szCs w:val="20"/>
+        </w:rPr>
+      </w:pPr>
+      <w:r>
+        <w:rPr>
+          <w:rFonts w:cs="Calibri"/>
+          <w:b/>
+          <w:color w:val="1F497D"/>
+          <w:sz w:val="20"/>
+          <w:szCs w:val="20"/>
+        </w:rPr>
+        <w:t>You should see something like:</w:t>
+      </w:r>
+    </w:p>
+    <w:p>
+      <w:pPr>
+        <w:rPr>
+          <w:rFonts w:cs="Calibri"/>
+          <w:color w:val="1F497D"/>
+        </w:rPr>
+      </w:pPr>
+      <w:r>
+        <w:rPr>
+          <w:rFonts w:cs="Calibri"/>
+          <w:color w:val="1F497D"/>
+        </w:rPr>
+        <w:t xml:space="preserve">tomcat7   3059     </w:t>
+      </w:r>
+      <w:proofErr w:type="gramStart"/>
+      <w:r>
+        <w:rPr>
+          <w:rFonts w:cs="Calibri"/>
+          <w:color w:val="1F497D"/>
+        </w:rPr>
+        <w:t>1  0</w:t>
+      </w:r>
+      <w:proofErr w:type="gramEnd"/>
+      <w:r>
+        <w:rPr>
+          <w:rFonts w:cs="Calibri"/>
+          <w:color w:val="1F497D"/>
+        </w:rPr>
+        <w:t xml:space="preserve"> Jul08 ?        00:10:23 /</w:t>
+      </w:r>
+      <w:proofErr w:type="spellStart"/>
+      <w:r>
+        <w:rPr>
+          <w:rFonts w:cs="Calibri"/>
+          <w:color w:val="1F497D"/>
+        </w:rPr>
+        <w:t>usr</w:t>
+      </w:r>
+      <w:proofErr w:type="spellEnd"/>
+      <w:r>
+        <w:rPr>
+          <w:rFonts w:cs="Calibri"/>
+          <w:color w:val="1F497D"/>
+        </w:rPr>
+        <w:t>/lib/</w:t>
+      </w:r>
+      <w:proofErr w:type="spellStart"/>
+      <w:r>
+        <w:rPr>
+          <w:rFonts w:cs="Calibri"/>
+          <w:color w:val="1F497D"/>
+        </w:rPr>
+        <w:t>jvm</w:t>
+      </w:r>
+      <w:proofErr w:type="spellEnd"/>
+      <w:r>
+        <w:rPr>
+          <w:rFonts w:cs="Calibri"/>
+          <w:color w:val="1F497D"/>
+        </w:rPr>
+        <w:t>/java-7-oracle/bin/java -Djava.util.logging.config.file=/var/lib/tomcat7/conf/logging.properties -Xms2048m -Xmx2048m -</w:t>
+      </w:r>
+      <w:proofErr w:type="spellStart"/>
+      <w:r>
+        <w:rPr>
+          <w:rFonts w:cs="Calibri"/>
+          <w:color w:val="1F497D"/>
+        </w:rPr>
+        <w:t>XX:PermSize</w:t>
+      </w:r>
+      <w:proofErr w:type="spellEnd"/>
+      <w:r>
+        <w:rPr>
+          <w:rFonts w:cs="Calibri"/>
+          <w:color w:val="1F497D"/>
+        </w:rPr>
+        <w:t>=512m -</w:t>
+      </w:r>
+      <w:proofErr w:type="spellStart"/>
+      <w:r>
+        <w:rPr>
+          <w:rFonts w:cs="Calibri"/>
+          <w:color w:val="1F497D"/>
+        </w:rPr>
+        <w:t>XX:MaxPermSize</w:t>
+      </w:r>
+      <w:proofErr w:type="spellEnd"/>
+      <w:r>
+        <w:rPr>
+          <w:rFonts w:cs="Calibri"/>
+          <w:color w:val="1F497D"/>
+        </w:rPr>
+        <w:t>=512m -Djavax.sql.DataSource.Factory=org.apache.commons.dbcp.BasicDataSourceFactory -Djava.util.logging.manager=org.apache.juli.ClassLoaderLogManager -</w:t>
+      </w:r>
+      <w:proofErr w:type="spellStart"/>
+      <w:r>
+        <w:rPr>
+          <w:rFonts w:cs="Calibri"/>
+          <w:color w:val="1F497D"/>
+        </w:rPr>
+        <w:t>Djava.endorsed.dirs</w:t>
+      </w:r>
+      <w:proofErr w:type="spellEnd"/>
+      <w:r>
+        <w:rPr>
+          <w:rFonts w:cs="Calibri"/>
+          <w:color w:val="1F497D"/>
+        </w:rPr>
+        <w:t>=/</w:t>
+      </w:r>
+      <w:proofErr w:type="spellStart"/>
+      <w:r>
+        <w:rPr>
+          <w:rFonts w:cs="Calibri"/>
+          <w:color w:val="1F497D"/>
+        </w:rPr>
+        <w:t>usr</w:t>
+      </w:r>
+      <w:proofErr w:type="spellEnd"/>
+      <w:r>
+        <w:rPr>
+          <w:rFonts w:cs="Calibri"/>
+          <w:color w:val="1F497D"/>
+        </w:rPr>
+        <w:t>/share/tomcat7/endorsed -</w:t>
+      </w:r>
+      <w:proofErr w:type="spellStart"/>
+      <w:r>
+        <w:rPr>
+          <w:rFonts w:cs="Calibri"/>
+          <w:color w:val="1F497D"/>
+        </w:rPr>
+        <w:t>classpath</w:t>
+      </w:r>
+      <w:proofErr w:type="spellEnd"/>
+      <w:r>
+        <w:rPr>
+          <w:rFonts w:cs="Calibri"/>
+          <w:color w:val="1F497D"/>
+        </w:rPr>
+        <w:t xml:space="preserve"> /usr/share/tomcat7/bin/bootstrap.jar:/usr/share/tomcat7/bin/tomcat-juli.jar -</w:t>
+      </w:r>
+      <w:proofErr w:type="spellStart"/>
+      <w:r>
+        <w:rPr>
+          <w:rFonts w:cs="Calibri"/>
+          <w:color w:val="1F497D"/>
+        </w:rPr>
+        <w:t>Dcatalina.base</w:t>
+      </w:r>
+      <w:proofErr w:type="spellEnd"/>
+      <w:r>
+        <w:rPr>
+          <w:rFonts w:cs="Calibri"/>
+          <w:color w:val="1F497D"/>
+        </w:rPr>
+        <w:t>=/</w:t>
+      </w:r>
+      <w:proofErr w:type="spellStart"/>
+      <w:r>
+        <w:rPr>
+          <w:rFonts w:cs="Calibri"/>
+          <w:color w:val="1F497D"/>
+        </w:rPr>
+        <w:t>var</w:t>
+      </w:r>
+      <w:proofErr w:type="spellEnd"/>
+      <w:r>
+        <w:rPr>
+          <w:rFonts w:cs="Calibri"/>
+          <w:color w:val="1F497D"/>
+        </w:rPr>
+        <w:t>/lib/tomcat7 -</w:t>
+      </w:r>
+      <w:proofErr w:type="spellStart"/>
+      <w:r>
+        <w:rPr>
+          <w:rFonts w:cs="Calibri"/>
+          <w:color w:val="1F497D"/>
+        </w:rPr>
+        <w:t>Dcatalina.home</w:t>
+      </w:r>
+      <w:proofErr w:type="spellEnd"/>
+      <w:r>
+        <w:rPr>
+          <w:rFonts w:cs="Calibri"/>
+          <w:color w:val="1F497D"/>
+        </w:rPr>
+        <w:t>=/</w:t>
+      </w:r>
+      <w:proofErr w:type="spellStart"/>
+      <w:r>
+        <w:rPr>
+          <w:rFonts w:cs="Calibri"/>
+          <w:color w:val="1F497D"/>
+        </w:rPr>
+        <w:t>usr</w:t>
+      </w:r>
+      <w:proofErr w:type="spellEnd"/>
+      <w:r>
+        <w:rPr>
+          <w:rFonts w:cs="Calibri"/>
+          <w:color w:val="1F497D"/>
+        </w:rPr>
+        <w:t>/share/tomcat7 -</w:t>
+      </w:r>
+      <w:proofErr w:type="spellStart"/>
+      <w:r>
+        <w:rPr>
+          <w:rFonts w:cs="Calibri"/>
+          <w:color w:val="1F497D"/>
+        </w:rPr>
+        <w:t>Djava.io.tmpdir</w:t>
+      </w:r>
+      <w:proofErr w:type="spellEnd"/>
+      <w:r>
+        <w:rPr>
+          <w:rFonts w:cs="Calibri"/>
+          <w:color w:val="1F497D"/>
+        </w:rPr>
+        <w:t>=/</w:t>
+      </w:r>
+      <w:proofErr w:type="spellStart"/>
+      <w:r>
+        <w:rPr>
+          <w:rFonts w:cs="Calibri"/>
+          <w:color w:val="1F497D"/>
+        </w:rPr>
+        <w:t>tmp</w:t>
+      </w:r>
+      <w:proofErr w:type="spellEnd"/>
+      <w:r>
+        <w:rPr>
+          <w:rFonts w:cs="Calibri"/>
+          <w:color w:val="1F497D"/>
+        </w:rPr>
+        <w:t xml:space="preserve">/tomcat7-tomcat7-tmp </w:t>
+      </w:r>
+      <w:proofErr w:type="spellStart"/>
+      <w:r>
+        <w:rPr>
+          <w:rFonts w:cs="Calibri"/>
+          <w:color w:val="1F497D"/>
+        </w:rPr>
+        <w:t>org.apache.catalina.startup.Bootstrap</w:t>
+      </w:r>
+      <w:proofErr w:type="spellEnd"/>
+      <w:r>
+        <w:rPr>
+          <w:rFonts w:cs="Calibri"/>
+          <w:color w:val="1F497D"/>
+        </w:rPr>
+        <w:t xml:space="preserve"> start </w:t>
+      </w:r>
+    </w:p>
+    <w:p>
+      <w:pPr>
+        <w:rPr>
+          <w:rFonts w:cs="Calibri"/>
+          <w:b/>
+          <w:sz w:val="20"/>
+          <w:szCs w:val="20"/>
+        </w:rPr>
+      </w:pPr>
+      <w:r>
+        <w:rPr>
+          <w:rFonts w:cs="Calibri"/>
+          <w:b/>
+          <w:sz w:val="20"/>
+          <w:szCs w:val="20"/>
+        </w:rPr>
+        <w:t>Stop Tomcat</w:t>
+      </w:r>
+    </w:p>
+    <w:p>
+      <w:pPr>
+        <w:rPr>
+          <w:rFonts w:cs="Calibri"/>
+          <w:b/>
+          <w:color w:val="1F497D"/>
+        </w:rPr>
+      </w:pPr>
+      <w:r>
+        <w:rPr>
+          <w:rFonts w:cs="Calibri"/>
+          <w:b/>
+          <w:color w:val="1F497D"/>
         </w:rPr>
         <w:t>/</w:t>
       </w:r>
@@ -2313,27 +4597,42 @@
         <w:rPr>
           <w:rFonts w:cs="Calibri"/>
           <w:b/>
-          <w:sz w:val="28"/>
-          <w:szCs w:val="28"/>
-        </w:rPr>
-        <w:t>var</w:t>
-      </w:r>
-      <w:proofErr w:type="spellEnd"/>
-      <w:r>
-        <w:rPr>
-          <w:rFonts w:cs="Calibri"/>
-          <w:b/>
-          <w:sz w:val="28"/>
-          <w:szCs w:val="28"/>
-        </w:rPr>
-        <w:t>/log/tomcat</w:t>
-      </w:r>
-      <w:r>
-        <w:rPr>
-          <w:rFonts w:cs="Calibri"/>
-          <w:b/>
-          <w:sz w:val="28"/>
-          <w:szCs w:val="28"/>
+          <w:color w:val="1F497D"/>
+        </w:rPr>
+        <w:t>etc</w:t>
+      </w:r>
+      <w:proofErr w:type="spellEnd"/>
+      <w:r>
+        <w:rPr>
+          <w:rFonts w:cs="Calibri"/>
+          <w:b/>
+          <w:color w:val="1F497D"/>
+        </w:rPr>
+        <w:t>/</w:t>
+      </w:r>
+      <w:proofErr w:type="spellStart"/>
+      <w:r>
+        <w:rPr>
+          <w:rFonts w:cs="Calibri"/>
+          <w:b/>
+          <w:color w:val="1F497D"/>
+        </w:rPr>
+        <w:t>init.d</w:t>
+      </w:r>
+      <w:proofErr w:type="spellEnd"/>
+      <w:r>
+        <w:rPr>
+          <w:rFonts w:cs="Calibri"/>
+          <w:b/>
+          <w:color w:val="1F497D"/>
+        </w:rPr>
+        <w:t>/tomcat</w:t>
+      </w:r>
+      <w:r>
+        <w:rPr>
+          <w:rFonts w:cs="Calibri"/>
+          <w:b/>
+          <w:color w:val="1F497D"/>
         </w:rPr>
         <w:t>7</w:t>
       </w:r>
@@ -2341,1431 +4640,59 @@
         <w:rPr>
           <w:rFonts w:cs="Calibri"/>
           <w:b/>
-          <w:sz w:val="28"/>
-          <w:szCs w:val="28"/>
-        </w:rPr>
-        <w:t xml:space="preserve"> </w:t>
-      </w:r>
-      <w:r>
-        <w:rPr>
-          <w:rFonts w:cs="Calibri"/>
-          <w:sz w:val="28"/>
-          <w:szCs w:val="28"/>
-        </w:rPr>
-        <w:t>and tail the log file</w:t>
-      </w:r>
-      <w:r>
-        <w:rPr>
-          <w:rFonts w:cs="Calibri"/>
-          <w:sz w:val="28"/>
-          <w:szCs w:val="28"/>
-        </w:rPr>
-        <w:t xml:space="preserve">: </w:t>
-      </w:r>
-      <w:r>
-        <w:rPr>
-          <w:rFonts w:cs="Calibri"/>
-          <w:b/>
-          <w:sz w:val="28"/>
-          <w:szCs w:val="28"/>
-        </w:rPr>
-        <w:t>t</w:t>
-      </w:r>
-      <w:r>
-        <w:rPr>
-          <w:rFonts w:cs="Calibri"/>
-          <w:b/>
-          <w:sz w:val="28"/>
-          <w:szCs w:val="28"/>
-        </w:rPr>
-        <w:t xml:space="preserve">ail -200f </w:t>
-      </w:r>
-      <w:proofErr w:type="spellStart"/>
-      <w:r>
-        <w:rPr>
-          <w:rFonts w:cs="Calibri"/>
-          <w:b/>
-          <w:sz w:val="28"/>
-          <w:szCs w:val="28"/>
-        </w:rPr>
-        <w:t>catalina.out</w:t>
-      </w:r>
-      <w:proofErr w:type="spellEnd"/>
-    </w:p>
-    <w:p>
-      <w:pPr>
-        <w:rPr>
-          <w:rFonts w:cs="Calibri"/>
-          <w:sz w:val="28"/>
-          <w:szCs w:val="28"/>
-        </w:rPr>
-      </w:pPr>
-      <w:r>
-        <w:rPr>
-          <w:rFonts w:cs="Calibri"/>
-          <w:sz w:val="28"/>
-          <w:szCs w:val="28"/>
-        </w:rPr>
-        <w:t>On the second session</w:t>
-      </w:r>
-      <w:r>
-        <w:rPr>
-          <w:rFonts w:cs="Calibri"/>
-          <w:sz w:val="28"/>
-          <w:szCs w:val="28"/>
-        </w:rPr>
-        <w:t xml:space="preserve"> </w:t>
-      </w:r>
-      <w:r>
-        <w:rPr>
-          <w:rFonts w:cs="Calibri"/>
-          <w:sz w:val="28"/>
-          <w:szCs w:val="28"/>
-        </w:rPr>
-        <w:t>(B)</w:t>
-      </w:r>
-      <w:r>
-        <w:rPr>
-          <w:rFonts w:cs="Calibri"/>
-          <w:sz w:val="28"/>
-          <w:szCs w:val="28"/>
-        </w:rPr>
-        <w:t xml:space="preserve">, </w:t>
-      </w:r>
-      <w:r>
-        <w:rPr>
-          <w:rFonts w:cs="Calibri"/>
-          <w:sz w:val="28"/>
-          <w:szCs w:val="28"/>
-        </w:rPr>
-        <w:t>become root (</w:t>
-      </w:r>
-      <w:proofErr w:type="spellStart"/>
-      <w:r>
-        <w:rPr>
-          <w:rFonts w:cs="Calibri"/>
-          <w:sz w:val="28"/>
-          <w:szCs w:val="28"/>
-        </w:rPr>
-        <w:t>sudo</w:t>
-      </w:r>
-      <w:proofErr w:type="spellEnd"/>
-      <w:r>
-        <w:rPr>
-          <w:rFonts w:cs="Calibri"/>
-          <w:sz w:val="28"/>
-          <w:szCs w:val="28"/>
-        </w:rPr>
-        <w:t xml:space="preserve"> </w:t>
-      </w:r>
-      <w:proofErr w:type="spellStart"/>
-      <w:r>
-        <w:rPr>
-          <w:rFonts w:cs="Calibri"/>
-          <w:sz w:val="28"/>
-          <w:szCs w:val="28"/>
-        </w:rPr>
-        <w:t>su</w:t>
-      </w:r>
-      <w:proofErr w:type="spellEnd"/>
-      <w:r>
-        <w:rPr>
-          <w:rFonts w:cs="Calibri"/>
-          <w:sz w:val="28"/>
-          <w:szCs w:val="28"/>
-        </w:rPr>
-        <w:t xml:space="preserve"> -) and </w:t>
-      </w:r>
-      <w:r>
-        <w:rPr>
-          <w:rFonts w:cs="Calibri"/>
-          <w:sz w:val="28"/>
-          <w:szCs w:val="28"/>
-        </w:rPr>
-        <w:t xml:space="preserve">change directory to </w:t>
-      </w:r>
-      <w:r>
-        <w:rPr>
-          <w:rFonts w:cs="Calibri"/>
-          <w:b/>
-          <w:sz w:val="28"/>
-          <w:szCs w:val="28"/>
-        </w:rPr>
-        <w:t>/</w:t>
-      </w:r>
-      <w:proofErr w:type="spellStart"/>
-      <w:r>
-        <w:rPr>
-          <w:rFonts w:cs="Calibri"/>
-          <w:b/>
-          <w:sz w:val="28"/>
-          <w:szCs w:val="28"/>
-        </w:rPr>
-        <w:t>var</w:t>
-      </w:r>
-      <w:proofErr w:type="spellEnd"/>
-      <w:r>
-        <w:rPr>
-          <w:rFonts w:cs="Calibri"/>
-          <w:b/>
-          <w:sz w:val="28"/>
-          <w:szCs w:val="28"/>
-        </w:rPr>
-        <w:t>/lib/tomcat</w:t>
-      </w:r>
-      <w:r>
-        <w:rPr>
-          <w:rFonts w:cs="Calibri"/>
-          <w:b/>
-          <w:sz w:val="28"/>
-          <w:szCs w:val="28"/>
-        </w:rPr>
-        <w:t>7</w:t>
-      </w:r>
-      <w:r>
-        <w:rPr>
-          <w:rFonts w:cs="Calibri"/>
-          <w:b/>
-          <w:sz w:val="28"/>
-          <w:szCs w:val="28"/>
-        </w:rPr>
-        <w:t>/</w:t>
-      </w:r>
-      <w:proofErr w:type="spellStart"/>
-      <w:r>
-        <w:rPr>
-          <w:rFonts w:cs="Calibri"/>
-          <w:b/>
-          <w:sz w:val="28"/>
-          <w:szCs w:val="28"/>
-        </w:rPr>
-        <w:t>webapps</w:t>
-      </w:r>
-      <w:proofErr w:type="spellEnd"/>
-      <w:r>
-        <w:rPr>
-          <w:rFonts w:cs="Calibri"/>
-          <w:sz w:val="28"/>
-          <w:szCs w:val="28"/>
-        </w:rPr>
-        <w:t xml:space="preserve">. </w:t>
-      </w:r>
-      <w:r>
-        <w:rPr>
-          <w:rFonts w:cs="Calibri"/>
-          <w:sz w:val="28"/>
-          <w:szCs w:val="28"/>
-        </w:rPr>
-        <w:t xml:space="preserve">Set your session to root by typing </w:t>
-      </w:r>
-      <w:proofErr w:type="spellStart"/>
-      <w:r>
-        <w:rPr>
-          <w:rFonts w:cs="Calibri"/>
-          <w:b/>
-          <w:sz w:val="28"/>
-          <w:szCs w:val="28"/>
-        </w:rPr>
-        <w:t>sudo</w:t>
-      </w:r>
-      <w:proofErr w:type="spellEnd"/>
-      <w:r>
-        <w:rPr>
-          <w:rFonts w:cs="Calibri"/>
-          <w:b/>
-          <w:sz w:val="28"/>
-          <w:szCs w:val="28"/>
-        </w:rPr>
-        <w:t xml:space="preserve"> </w:t>
-      </w:r>
-      <w:proofErr w:type="spellStart"/>
-      <w:r>
-        <w:rPr>
-          <w:rFonts w:cs="Calibri"/>
-          <w:b/>
-          <w:sz w:val="28"/>
-          <w:szCs w:val="28"/>
-        </w:rPr>
-        <w:t>su</w:t>
-      </w:r>
-      <w:proofErr w:type="spellEnd"/>
-      <w:r>
-        <w:rPr>
-          <w:rFonts w:cs="Calibri"/>
-          <w:b/>
-          <w:sz w:val="28"/>
-          <w:szCs w:val="28"/>
-        </w:rPr>
-        <w:t xml:space="preserve"> – </w:t>
-      </w:r>
-      <w:r>
-        <w:rPr>
-          <w:rFonts w:cs="Calibri"/>
-          <w:sz w:val="28"/>
-          <w:szCs w:val="28"/>
-        </w:rPr>
-        <w:t>an</w:t>
-      </w:r>
-      <w:r>
-        <w:rPr>
-          <w:rFonts w:cs="Calibri"/>
-          <w:sz w:val="28"/>
-          <w:szCs w:val="28"/>
-        </w:rPr>
-        <w:t>d entering the appropriate password.  You need to be root to stop and start tomcat.</w:t>
-      </w:r>
-      <w:r>
-        <w:rPr>
-          <w:rFonts w:cs="Calibri"/>
-          <w:b/>
-          <w:sz w:val="28"/>
-          <w:szCs w:val="28"/>
-        </w:rPr>
-        <w:t xml:space="preserve"> </w:t>
-      </w:r>
-    </w:p>
-    <w:p>
-      <w:pPr>
-        <w:rPr>
-          <w:rFonts w:cs="Calibri"/>
-          <w:sz w:val="28"/>
-          <w:szCs w:val="28"/>
-        </w:rPr>
-      </w:pPr>
-      <w:r>
-        <w:rPr>
-          <w:rFonts w:cs="Calibri"/>
-          <w:sz w:val="28"/>
-          <w:szCs w:val="28"/>
-        </w:rPr>
-        <w:t>At this point, e</w:t>
-      </w:r>
-      <w:r>
-        <w:rPr>
-          <w:rFonts w:cs="Calibri"/>
-          <w:sz w:val="28"/>
-          <w:szCs w:val="28"/>
-        </w:rPr>
-        <w:t xml:space="preserve">mail to the team that the server is being stopped for deploying </w:t>
-      </w:r>
-      <w:r>
-        <w:rPr>
-          <w:rFonts w:cs="Calibri"/>
-          <w:sz w:val="28"/>
-          <w:szCs w:val="28"/>
-        </w:rPr>
-        <w:t xml:space="preserve">a </w:t>
-      </w:r>
-      <w:r>
-        <w:rPr>
-          <w:rFonts w:cs="Calibri"/>
-          <w:sz w:val="28"/>
-          <w:szCs w:val="28"/>
-        </w:rPr>
-        <w:t>new version.</w:t>
-      </w:r>
-    </w:p>
-    <w:p>
-      <w:pPr>
-        <w:rPr>
-          <w:rFonts w:cs="Calibri"/>
-          <w:sz w:val="28"/>
-          <w:szCs w:val="28"/>
-        </w:rPr>
-      </w:pPr>
-      <w:r>
-        <w:rPr>
-          <w:rFonts w:cs="Calibri"/>
-          <w:sz w:val="28"/>
-          <w:szCs w:val="28"/>
-        </w:rPr>
-        <w:t xml:space="preserve">Run the following commands </w:t>
-      </w:r>
-      <w:r>
-        <w:rPr>
-          <w:rFonts w:cs="Calibri"/>
-          <w:sz w:val="28"/>
-          <w:szCs w:val="28"/>
-        </w:rPr>
-        <w:t>on session B:</w:t>
-      </w:r>
-    </w:p>
-    <w:p>
-      <w:pPr>
-        <w:rPr>
-          <w:rFonts w:cs="Calibri"/>
-          <w:b/>
-          <w:sz w:val="20"/>
-          <w:szCs w:val="20"/>
-        </w:rPr>
-      </w:pPr>
-      <w:r>
-        <w:rPr>
-          <w:rFonts w:cs="Calibri"/>
-          <w:b/>
-          <w:sz w:val="20"/>
-          <w:szCs w:val="20"/>
-        </w:rPr>
-        <w:t xml:space="preserve">Make a copy of the current </w:t>
-      </w:r>
-      <w:r>
-        <w:rPr>
-          <w:rFonts w:cs="Calibri"/>
-          <w:b/>
-          <w:sz w:val="20"/>
-          <w:szCs w:val="20"/>
-        </w:rPr>
-        <w:t>war file f</w:t>
-      </w:r>
-      <w:r>
-        <w:rPr>
-          <w:rFonts w:cs="Calibri"/>
-          <w:b/>
-          <w:sz w:val="20"/>
-          <w:szCs w:val="20"/>
-        </w:rPr>
-        <w:t>or fallback</w:t>
-      </w:r>
-      <w:r>
-        <w:rPr>
-          <w:rFonts w:cs="Calibri"/>
-          <w:b/>
-          <w:sz w:val="20"/>
-          <w:szCs w:val="20"/>
-        </w:rPr>
-        <w:t xml:space="preserve"> and recovery purposes:</w:t>
-      </w:r>
-    </w:p>
-    <w:p>
-      <w:pPr>
-        <w:rPr>
-          <w:rFonts w:cs="Calibri"/>
-          <w:b/>
-          <w:color w:val="1F497D"/>
-        </w:rPr>
-      </w:pPr>
-      <w:r>
-        <w:rPr>
-          <w:rFonts w:cs="Calibri"/>
-          <w:b/>
-          <w:color w:val="1F497D"/>
-        </w:rPr>
-        <w:t>/</w:t>
-      </w:r>
-      <w:proofErr w:type="spellStart"/>
-      <w:r>
-        <w:rPr>
-          <w:rFonts w:cs="Calibri"/>
-          <w:b/>
-          <w:color w:val="1F497D"/>
-        </w:rPr>
-        <w:t>var</w:t>
-      </w:r>
-      <w:proofErr w:type="spellEnd"/>
-      <w:r>
-        <w:rPr>
-          <w:rFonts w:cs="Calibri"/>
-          <w:b/>
-          <w:color w:val="1F497D"/>
-        </w:rPr>
-        <w:t>/lib/tomcat</w:t>
-      </w:r>
-      <w:r>
-        <w:rPr>
-          <w:rFonts w:cs="Calibri"/>
-          <w:b/>
-          <w:color w:val="1F497D"/>
-        </w:rPr>
-        <w:t>7</w:t>
-      </w:r>
-      <w:r>
-        <w:rPr>
-          <w:rFonts w:cs="Calibri"/>
-          <w:b/>
-          <w:color w:val="1F497D"/>
-        </w:rPr>
-        <w:t>/</w:t>
-      </w:r>
-      <w:proofErr w:type="spellStart"/>
-      <w:r>
-        <w:rPr>
-          <w:rFonts w:cs="Calibri"/>
-          <w:b/>
-          <w:color w:val="1F497D"/>
-        </w:rPr>
-        <w:t>webapps</w:t>
-      </w:r>
-      <w:proofErr w:type="spellEnd"/>
-      <w:r>
-        <w:rPr>
-          <w:rFonts w:cs="Calibri"/>
-          <w:b/>
-          <w:color w:val="1F497D"/>
-        </w:rPr>
-        <w:t xml:space="preserve">$ </w:t>
-      </w:r>
-      <w:proofErr w:type="spellStart"/>
-      <w:r>
-        <w:rPr>
-          <w:rFonts w:cs="Calibri"/>
-          <w:b/>
-          <w:color w:val="1F497D"/>
-        </w:rPr>
-        <w:t>cp</w:t>
-      </w:r>
-      <w:proofErr w:type="spellEnd"/>
-      <w:r>
-        <w:rPr>
-          <w:rFonts w:cs="Calibri"/>
-          <w:b/>
-          <w:color w:val="1F497D"/>
-        </w:rPr>
-        <w:t xml:space="preserve"> –p </w:t>
-      </w:r>
-      <w:proofErr w:type="spellStart"/>
-      <w:r>
-        <w:rPr>
-          <w:rFonts w:cs="Calibri"/>
-          <w:b/>
-          <w:color w:val="1F497D"/>
-        </w:rPr>
-        <w:t>cdrlite</w:t>
-      </w:r>
-      <w:r>
-        <w:rPr>
-          <w:rFonts w:cs="Calibri"/>
-          <w:b/>
-          <w:color w:val="1F497D"/>
-        </w:rPr>
-        <w:t>.war</w:t>
-      </w:r>
-      <w:proofErr w:type="spellEnd"/>
-      <w:r>
-        <w:rPr>
-          <w:rFonts w:cs="Calibri"/>
-          <w:b/>
-          <w:color w:val="1F497D"/>
-        </w:rPr>
-        <w:t xml:space="preserve"> </w:t>
-      </w:r>
-      <w:r>
-        <w:rPr>
-          <w:rFonts w:cs="Calibri"/>
-          <w:b/>
-          <w:color w:val="1F497D"/>
-        </w:rPr>
-        <w:t>cdrlite</w:t>
-      </w:r>
-      <w:r>
-        <w:rPr>
-          <w:rFonts w:cs="Calibri"/>
-          <w:b/>
-          <w:color w:val="1F497D"/>
-        </w:rPr>
-        <w:t>.war.backup.PEH.28-Aug-2</w:t>
-      </w:r>
-      <w:r>
-        <w:rPr>
-          <w:rFonts w:cs="Calibri"/>
-          <w:b/>
-          <w:color w:val="1F497D"/>
-        </w:rPr>
-        <w:t>0</w:t>
-      </w:r>
-      <w:r>
-        <w:rPr>
-          <w:rFonts w:cs="Calibri"/>
-          <w:b/>
-          <w:color w:val="1F497D"/>
-        </w:rPr>
-        <w:t>1</w:t>
-      </w:r>
-      <w:r>
-        <w:rPr>
-          <w:rFonts w:cs="Calibri"/>
-          <w:b/>
-          <w:color w:val="1F497D"/>
-        </w:rPr>
-        <w:t>2</w:t>
-      </w:r>
-    </w:p>
-    <w:p>
-      <w:pPr>
-        <w:rPr>
-          <w:rFonts w:cs="Calibri"/>
-          <w:b/>
-          <w:color w:val="1F497D"/>
-          <w:sz w:val="20"/>
-          <w:szCs w:val="20"/>
-        </w:rPr>
-      </w:pPr>
-    </w:p>
-    <w:p>
-      <w:pPr>
-        <w:rPr>
-          <w:rFonts w:cs="Calibri"/>
-          <w:sz w:val="20"/>
-          <w:szCs w:val="20"/>
-        </w:rPr>
-      </w:pPr>
-      <w:r>
-        <w:rPr>
-          <w:rFonts w:cs="Calibri"/>
-          <w:b/>
-          <w:sz w:val="20"/>
-          <w:szCs w:val="20"/>
-        </w:rPr>
-        <w:t xml:space="preserve">Copy the war file from the </w:t>
-      </w:r>
-      <w:r>
-        <w:rPr>
-          <w:rFonts w:cs="Calibri"/>
-          <w:b/>
-          <w:sz w:val="20"/>
-          <w:szCs w:val="20"/>
-        </w:rPr>
-        <w:t>{upload}</w:t>
-      </w:r>
-      <w:r>
-        <w:rPr>
-          <w:rFonts w:cs="Calibri"/>
-          <w:b/>
-          <w:sz w:val="20"/>
-          <w:szCs w:val="20"/>
-        </w:rPr>
-        <w:t xml:space="preserve"> </w:t>
-      </w:r>
-      <w:proofErr w:type="spellStart"/>
-      <w:r>
-        <w:rPr>
-          <w:rFonts w:cs="Calibri"/>
-          <w:b/>
-          <w:sz w:val="20"/>
-          <w:szCs w:val="20"/>
-        </w:rPr>
-        <w:t>dir</w:t>
-      </w:r>
-      <w:proofErr w:type="spellEnd"/>
-      <w:r>
-        <w:rPr>
-          <w:rFonts w:cs="Calibri"/>
-          <w:b/>
-          <w:sz w:val="20"/>
-          <w:szCs w:val="20"/>
-        </w:rPr>
-        <w:t xml:space="preserve"> (</w:t>
-      </w:r>
-      <w:r>
-        <w:rPr>
-          <w:rFonts w:cs="Calibri"/>
-          <w:b/>
-          <w:sz w:val="20"/>
-          <w:szCs w:val="20"/>
-        </w:rPr>
-        <w:t>in this case /home/</w:t>
-      </w:r>
-      <w:proofErr w:type="spellStart"/>
-      <w:r>
-        <w:rPr>
-          <w:rFonts w:cs="Calibri"/>
-          <w:b/>
-          <w:sz w:val="20"/>
-          <w:szCs w:val="20"/>
-        </w:rPr>
-        <w:t>ubuntu</w:t>
-      </w:r>
-      <w:proofErr w:type="spellEnd"/>
-      <w:r>
-        <w:rPr>
-          <w:rFonts w:cs="Calibri"/>
-          <w:b/>
-          <w:sz w:val="20"/>
-          <w:szCs w:val="20"/>
-        </w:rPr>
-        <w:t>/old-</w:t>
-      </w:r>
-      <w:proofErr w:type="spellStart"/>
-      <w:r>
-        <w:rPr>
-          <w:rFonts w:cs="Calibri"/>
-          <w:b/>
-          <w:sz w:val="20"/>
-          <w:szCs w:val="20"/>
-        </w:rPr>
-        <w:t>webapps</w:t>
-      </w:r>
-      <w:proofErr w:type="spellEnd"/>
-      <w:r>
-        <w:rPr>
-          <w:rFonts w:cs="Calibri"/>
-          <w:b/>
-          <w:sz w:val="20"/>
-          <w:szCs w:val="20"/>
-        </w:rPr>
-        <w:t>) to th</w:t>
-      </w:r>
-      <w:r>
-        <w:rPr>
-          <w:rFonts w:cs="Calibri"/>
-          <w:b/>
-          <w:sz w:val="20"/>
-          <w:szCs w:val="20"/>
-        </w:rPr>
-        <w:t>e</w:t>
-      </w:r>
-      <w:r>
-        <w:rPr>
-          <w:rFonts w:cs="Calibri"/>
-          <w:b/>
-          <w:sz w:val="20"/>
-          <w:szCs w:val="20"/>
-        </w:rPr>
-        <w:t xml:space="preserve"> </w:t>
-      </w:r>
-      <w:r>
-        <w:rPr>
-          <w:rFonts w:cs="Calibri"/>
-          <w:b/>
-          <w:sz w:val="20"/>
-          <w:szCs w:val="20"/>
-        </w:rPr>
-        <w:t xml:space="preserve">tomcat </w:t>
-      </w:r>
-      <w:proofErr w:type="spellStart"/>
-      <w:r>
-        <w:rPr>
-          <w:rFonts w:cs="Calibri"/>
-          <w:b/>
-          <w:sz w:val="20"/>
-          <w:szCs w:val="20"/>
-        </w:rPr>
-        <w:t>webapps</w:t>
-      </w:r>
-      <w:proofErr w:type="spellEnd"/>
-      <w:r>
-        <w:rPr>
-          <w:rFonts w:cs="Calibri"/>
-          <w:b/>
-          <w:sz w:val="20"/>
-          <w:szCs w:val="20"/>
-        </w:rPr>
-        <w:t xml:space="preserve"> dir</w:t>
-      </w:r>
-      <w:r>
-        <w:rPr>
-          <w:rFonts w:cs="Calibri"/>
-          <w:sz w:val="20"/>
-          <w:szCs w:val="20"/>
-        </w:rPr>
-        <w:t>.</w:t>
-      </w:r>
-    </w:p>
-    <w:p>
-      <w:pPr>
-        <w:rPr>
-          <w:rFonts w:cs="Calibri"/>
-          <w:b/>
-          <w:color w:val="1F497D"/>
-        </w:rPr>
-      </w:pPr>
-      <w:proofErr w:type="spellStart"/>
-      <w:r>
-        <w:rPr>
-          <w:rFonts w:cs="Calibri"/>
-          <w:b/>
-          <w:color w:val="1F497D"/>
-        </w:rPr>
-        <w:t>Eg</w:t>
-      </w:r>
-      <w:proofErr w:type="spellEnd"/>
-      <w:r>
-        <w:rPr>
-          <w:rFonts w:cs="Calibri"/>
-          <w:b/>
-          <w:color w:val="1F497D"/>
-        </w:rPr>
-        <w:t>: /</w:t>
-      </w:r>
-      <w:proofErr w:type="spellStart"/>
-      <w:r>
-        <w:rPr>
-          <w:rFonts w:cs="Calibri"/>
-          <w:b/>
-          <w:color w:val="1F497D"/>
-        </w:rPr>
-        <w:t>var</w:t>
-      </w:r>
-      <w:proofErr w:type="spellEnd"/>
-      <w:r>
-        <w:rPr>
-          <w:rFonts w:cs="Calibri"/>
-          <w:b/>
-          <w:color w:val="1F497D"/>
-        </w:rPr>
-        <w:t>/lib/tomcat</w:t>
-      </w:r>
-      <w:r>
-        <w:rPr>
-          <w:rFonts w:cs="Calibri"/>
-          <w:b/>
-          <w:color w:val="1F497D"/>
-        </w:rPr>
-        <w:t>7</w:t>
-      </w:r>
-      <w:r>
-        <w:rPr>
-          <w:rFonts w:cs="Calibri"/>
-          <w:b/>
-          <w:color w:val="1F497D"/>
-        </w:rPr>
-        <w:t>/</w:t>
-      </w:r>
-      <w:proofErr w:type="spellStart"/>
-      <w:r>
-        <w:rPr>
-          <w:rFonts w:cs="Calibri"/>
-          <w:b/>
-          <w:color w:val="1F497D"/>
-        </w:rPr>
-        <w:t>webapps</w:t>
-      </w:r>
-      <w:proofErr w:type="spellEnd"/>
-      <w:r>
-        <w:rPr>
-          <w:rFonts w:cs="Calibri"/>
-          <w:b/>
-          <w:color w:val="1F497D"/>
-        </w:rPr>
-        <w:t xml:space="preserve">$ </w:t>
-      </w:r>
-      <w:proofErr w:type="spellStart"/>
-      <w:r>
-        <w:rPr>
-          <w:rFonts w:cs="Calibri"/>
-          <w:b/>
-          <w:color w:val="1F497D"/>
-        </w:rPr>
-        <w:t>cp</w:t>
-      </w:r>
-      <w:proofErr w:type="spellEnd"/>
-      <w:r>
-        <w:rPr>
-          <w:rFonts w:cs="Calibri"/>
-          <w:b/>
-          <w:color w:val="1F497D"/>
-        </w:rPr>
-        <w:t xml:space="preserve"> –p </w:t>
-      </w:r>
-      <w:r>
-        <w:rPr>
-          <w:rFonts w:cs="Calibri"/>
-          <w:b/>
-          <w:color w:val="1F497D"/>
-        </w:rPr>
-        <w:t>/home/</w:t>
-      </w:r>
-      <w:proofErr w:type="spellStart"/>
-      <w:r>
-        <w:rPr>
-          <w:rFonts w:cs="Calibri"/>
-          <w:b/>
-          <w:color w:val="1F497D"/>
-        </w:rPr>
-        <w:t>ubuntu</w:t>
-      </w:r>
-      <w:proofErr w:type="spellEnd"/>
-      <w:r>
-        <w:rPr>
-          <w:rFonts w:cs="Calibri"/>
-          <w:b/>
-          <w:color w:val="1F497D"/>
-        </w:rPr>
-        <w:t>/old-</w:t>
-      </w:r>
-      <w:proofErr w:type="spellStart"/>
-      <w:r>
-        <w:rPr>
-          <w:rFonts w:cs="Calibri"/>
-          <w:b/>
-          <w:color w:val="1F497D"/>
-        </w:rPr>
-        <w:t>webapps</w:t>
-      </w:r>
-      <w:proofErr w:type="spellEnd"/>
-      <w:r>
-        <w:rPr>
-          <w:rFonts w:cs="Calibri"/>
-          <w:b/>
-          <w:color w:val="1F497D"/>
-        </w:rPr>
-        <w:t>/</w:t>
-      </w:r>
-      <w:r>
-        <w:rPr>
-          <w:rFonts w:cs="Calibri"/>
-          <w:b/>
-          <w:color w:val="1F497D"/>
-        </w:rPr>
-        <w:t>cdrlite</w:t>
-      </w:r>
-      <w:r>
-        <w:rPr>
-          <w:rFonts w:cs="Calibri"/>
-          <w:b/>
-          <w:color w:val="1F497D"/>
-        </w:rPr>
-        <w:t>.war.ec2cdr-</w:t>
-      </w:r>
-      <w:proofErr w:type="gramStart"/>
-      <w:r>
-        <w:rPr>
-          <w:rFonts w:cs="Calibri"/>
-          <w:b/>
-          <w:color w:val="1F497D"/>
-        </w:rPr>
-        <w:t>3.5 .</w:t>
-      </w:r>
-      <w:proofErr w:type="gramEnd"/>
-    </w:p>
-    <w:p>
-      <w:pPr>
-        <w:rPr>
-          <w:rFonts w:cs="Calibri"/>
-          <w:b/>
-          <w:sz w:val="20"/>
-          <w:szCs w:val="20"/>
-        </w:rPr>
-      </w:pPr>
-    </w:p>
-    <w:p>
-      <w:pPr>
-        <w:rPr>
-          <w:rFonts w:cs="Calibri"/>
-          <w:b/>
-          <w:sz w:val="20"/>
-          <w:szCs w:val="20"/>
-        </w:rPr>
-      </w:pPr>
-      <w:r>
-        <w:rPr>
-          <w:rFonts w:cs="Calibri"/>
-          <w:b/>
-          <w:sz w:val="20"/>
-          <w:szCs w:val="20"/>
-        </w:rPr>
-        <w:t>Check</w:t>
-      </w:r>
-      <w:r>
-        <w:rPr>
-          <w:rFonts w:cs="Calibri"/>
-          <w:b/>
-          <w:sz w:val="20"/>
-          <w:szCs w:val="20"/>
-        </w:rPr>
-        <w:t xml:space="preserve"> if tomcat is running</w:t>
-      </w:r>
-    </w:p>
-    <w:p>
-      <w:pPr>
-        <w:rPr>
-          <w:rFonts w:cs="Calibri"/>
-          <w:b/>
-          <w:color w:val="1F497D"/>
-        </w:rPr>
-      </w:pPr>
-      <w:proofErr w:type="spellStart"/>
-      <w:proofErr w:type="gramStart"/>
-      <w:r>
-        <w:rPr>
-          <w:rFonts w:cs="Calibri"/>
-          <w:b/>
-          <w:color w:val="1F497D"/>
-        </w:rPr>
-        <w:t>p</w:t>
-      </w:r>
-      <w:r>
-        <w:rPr>
-          <w:rFonts w:cs="Calibri"/>
-          <w:b/>
-          <w:color w:val="1F497D"/>
-        </w:rPr>
-        <w:t>s</w:t>
-      </w:r>
-      <w:proofErr w:type="spellEnd"/>
-      <w:proofErr w:type="gramEnd"/>
-      <w:r>
-        <w:rPr>
-          <w:rFonts w:cs="Calibri"/>
-          <w:b/>
-          <w:color w:val="1F497D"/>
-        </w:rPr>
-        <w:t xml:space="preserve"> –</w:t>
-      </w:r>
-      <w:proofErr w:type="spellStart"/>
-      <w:r>
-        <w:rPr>
-          <w:rFonts w:cs="Calibri"/>
-          <w:b/>
-          <w:color w:val="1F497D"/>
-        </w:rPr>
-        <w:t>a</w:t>
-      </w:r>
-      <w:r>
-        <w:rPr>
-          <w:rFonts w:cs="Calibri"/>
-          <w:b/>
-          <w:color w:val="1F497D"/>
-        </w:rPr>
-        <w:t>ef</w:t>
-      </w:r>
-      <w:proofErr w:type="spellEnd"/>
-      <w:r>
-        <w:rPr>
-          <w:rFonts w:cs="Calibri"/>
-          <w:b/>
-          <w:color w:val="1F497D"/>
-        </w:rPr>
-        <w:t xml:space="preserve"> |</w:t>
-      </w:r>
-      <w:r>
-        <w:rPr>
-          <w:rFonts w:cs="Calibri"/>
-          <w:b/>
-          <w:color w:val="1F497D"/>
-        </w:rPr>
-        <w:t xml:space="preserve"> </w:t>
-      </w:r>
-      <w:proofErr w:type="spellStart"/>
-      <w:r>
-        <w:rPr>
-          <w:rFonts w:cs="Calibri"/>
-          <w:b/>
-          <w:color w:val="1F497D"/>
-        </w:rPr>
-        <w:t>grep</w:t>
-      </w:r>
-      <w:proofErr w:type="spellEnd"/>
-      <w:r>
-        <w:rPr>
-          <w:rFonts w:cs="Calibri"/>
-          <w:b/>
-          <w:color w:val="1F497D"/>
-        </w:rPr>
-        <w:t xml:space="preserve"> java </w:t>
-      </w:r>
-    </w:p>
-    <w:p>
-      <w:pPr>
-        <w:rPr>
-          <w:rFonts w:cs="Calibri"/>
-          <w:b/>
-          <w:color w:val="1F497D"/>
-          <w:sz w:val="20"/>
-          <w:szCs w:val="20"/>
-        </w:rPr>
-      </w:pPr>
-      <w:r>
-        <w:rPr>
-          <w:rFonts w:cs="Calibri"/>
-          <w:b/>
-          <w:color w:val="1F497D"/>
-          <w:sz w:val="20"/>
-          <w:szCs w:val="20"/>
-        </w:rPr>
-        <w:t>You should see something like:</w:t>
-      </w:r>
-    </w:p>
-    <w:p>
-      <w:pPr>
-        <w:rPr>
-          <w:rFonts w:cs="Calibri"/>
-          <w:color w:val="1F497D"/>
-        </w:rPr>
-      </w:pPr>
-      <w:r>
-        <w:rPr>
-          <w:rFonts w:cs="Calibri"/>
-          <w:color w:val="1F497D"/>
-        </w:rPr>
-        <w:t xml:space="preserve">tomcat7   3059     </w:t>
-      </w:r>
-      <w:proofErr w:type="gramStart"/>
-      <w:r>
-        <w:rPr>
-          <w:rFonts w:cs="Calibri"/>
-          <w:color w:val="1F497D"/>
-        </w:rPr>
-        <w:t>1  0</w:t>
-      </w:r>
-      <w:proofErr w:type="gramEnd"/>
-      <w:r>
-        <w:rPr>
-          <w:rFonts w:cs="Calibri"/>
-          <w:color w:val="1F497D"/>
-        </w:rPr>
-        <w:t xml:space="preserve"> Jul08 ?        00:10:23 /</w:t>
-      </w:r>
-      <w:proofErr w:type="spellStart"/>
-      <w:r>
-        <w:rPr>
-          <w:rFonts w:cs="Calibri"/>
-          <w:color w:val="1F497D"/>
-        </w:rPr>
-        <w:t>usr</w:t>
-      </w:r>
-      <w:proofErr w:type="spellEnd"/>
-      <w:r>
-        <w:rPr>
-          <w:rFonts w:cs="Calibri"/>
-          <w:color w:val="1F497D"/>
-        </w:rPr>
-        <w:t>/lib/</w:t>
-      </w:r>
-      <w:proofErr w:type="spellStart"/>
-      <w:r>
-        <w:rPr>
-          <w:rFonts w:cs="Calibri"/>
-          <w:color w:val="1F497D"/>
-        </w:rPr>
-        <w:t>jvm</w:t>
-      </w:r>
-      <w:proofErr w:type="spellEnd"/>
-      <w:r>
-        <w:rPr>
-          <w:rFonts w:cs="Calibri"/>
-          <w:color w:val="1F497D"/>
-        </w:rPr>
-        <w:t>/java-7-oracle/bin/java -Djava.util.logging.config.file=/var/lib/tomcat7/conf/logging.properties -Xms2048m -Xmx2048m -</w:t>
-      </w:r>
-      <w:proofErr w:type="spellStart"/>
-      <w:r>
-        <w:rPr>
-          <w:rFonts w:cs="Calibri"/>
-          <w:color w:val="1F497D"/>
-        </w:rPr>
-        <w:t>XX:PermSize</w:t>
-      </w:r>
-      <w:proofErr w:type="spellEnd"/>
-      <w:r>
-        <w:rPr>
-          <w:rFonts w:cs="Calibri"/>
-          <w:color w:val="1F497D"/>
-        </w:rPr>
-        <w:t>=512m -</w:t>
-      </w:r>
-      <w:proofErr w:type="spellStart"/>
-      <w:r>
-        <w:rPr>
-          <w:rFonts w:cs="Calibri"/>
-          <w:color w:val="1F497D"/>
-        </w:rPr>
-        <w:t>XX:MaxPermSize</w:t>
-      </w:r>
-      <w:proofErr w:type="spellEnd"/>
-      <w:r>
-        <w:rPr>
-          <w:rFonts w:cs="Calibri"/>
-          <w:color w:val="1F497D"/>
-        </w:rPr>
-        <w:t>=512m -Djavax.sql.DataSource.Factory=org.apache.commons.dbcp.BasicDataSourceFactory -Djava.util.logging.manager=org.apache.juli.ClassLoaderLogManager -</w:t>
-      </w:r>
-      <w:proofErr w:type="spellStart"/>
-      <w:r>
-        <w:rPr>
-          <w:rFonts w:cs="Calibri"/>
-          <w:color w:val="1F497D"/>
-        </w:rPr>
-        <w:t>Djava.endorsed.dirs</w:t>
-      </w:r>
-      <w:proofErr w:type="spellEnd"/>
-      <w:r>
-        <w:rPr>
-          <w:rFonts w:cs="Calibri"/>
-          <w:color w:val="1F497D"/>
-        </w:rPr>
-        <w:t>=/</w:t>
-      </w:r>
-      <w:proofErr w:type="spellStart"/>
-      <w:r>
-        <w:rPr>
-          <w:rFonts w:cs="Calibri"/>
-          <w:color w:val="1F497D"/>
-        </w:rPr>
-        <w:t>usr</w:t>
-      </w:r>
-      <w:proofErr w:type="spellEnd"/>
-      <w:r>
-        <w:rPr>
-          <w:rFonts w:cs="Calibri"/>
-          <w:color w:val="1F497D"/>
-        </w:rPr>
-        <w:t>/share/tomcat7/endorsed -</w:t>
-      </w:r>
-      <w:proofErr w:type="spellStart"/>
-      <w:r>
-        <w:rPr>
-          <w:rFonts w:cs="Calibri"/>
-          <w:color w:val="1F497D"/>
-        </w:rPr>
-        <w:t>classpath</w:t>
-      </w:r>
-      <w:proofErr w:type="spellEnd"/>
-      <w:r>
-        <w:rPr>
-          <w:rFonts w:cs="Calibri"/>
-          <w:color w:val="1F497D"/>
-        </w:rPr>
-        <w:t xml:space="preserve"> /usr/share/tomcat7/bin/bootstrap.jar:/usr/share/tomcat7/bin/tomcat-juli.jar -</w:t>
-      </w:r>
-      <w:proofErr w:type="spellStart"/>
-      <w:r>
-        <w:rPr>
-          <w:rFonts w:cs="Calibri"/>
-          <w:color w:val="1F497D"/>
-        </w:rPr>
-        <w:t>Dcatalina.base</w:t>
-      </w:r>
-      <w:proofErr w:type="spellEnd"/>
-      <w:r>
-        <w:rPr>
-          <w:rFonts w:cs="Calibri"/>
-          <w:color w:val="1F497D"/>
-        </w:rPr>
-        <w:t>=/</w:t>
-      </w:r>
-      <w:proofErr w:type="spellStart"/>
-      <w:r>
-        <w:rPr>
-          <w:rFonts w:cs="Calibri"/>
-          <w:color w:val="1F497D"/>
-        </w:rPr>
-        <w:t>var</w:t>
-      </w:r>
-      <w:proofErr w:type="spellEnd"/>
-      <w:r>
-        <w:rPr>
-          <w:rFonts w:cs="Calibri"/>
-          <w:color w:val="1F497D"/>
-        </w:rPr>
-        <w:t>/lib/tomcat7 -</w:t>
-      </w:r>
-      <w:proofErr w:type="spellStart"/>
-      <w:r>
-        <w:rPr>
-          <w:rFonts w:cs="Calibri"/>
-          <w:color w:val="1F497D"/>
-        </w:rPr>
-        <w:t>Dcatalina.home</w:t>
-      </w:r>
-      <w:proofErr w:type="spellEnd"/>
-      <w:r>
-        <w:rPr>
-          <w:rFonts w:cs="Calibri"/>
-          <w:color w:val="1F497D"/>
-        </w:rPr>
-        <w:t>=/</w:t>
-      </w:r>
-      <w:proofErr w:type="spellStart"/>
-      <w:r>
-        <w:rPr>
-          <w:rFonts w:cs="Calibri"/>
-          <w:color w:val="1F497D"/>
-        </w:rPr>
-        <w:t>usr</w:t>
-      </w:r>
-      <w:proofErr w:type="spellEnd"/>
-      <w:r>
-        <w:rPr>
-          <w:rFonts w:cs="Calibri"/>
-          <w:color w:val="1F497D"/>
-        </w:rPr>
-        <w:t>/share/tomcat7 -</w:t>
-      </w:r>
-      <w:proofErr w:type="spellStart"/>
-      <w:r>
-        <w:rPr>
-          <w:rFonts w:cs="Calibri"/>
-          <w:color w:val="1F497D"/>
-        </w:rPr>
-        <w:t>Djava.io.tmpdir</w:t>
-      </w:r>
-      <w:proofErr w:type="spellEnd"/>
-      <w:r>
-        <w:rPr>
-          <w:rFonts w:cs="Calibri"/>
-          <w:color w:val="1F497D"/>
-        </w:rPr>
-        <w:t>=/</w:t>
-      </w:r>
-      <w:proofErr w:type="spellStart"/>
-      <w:r>
-        <w:rPr>
-          <w:rFonts w:cs="Calibri"/>
-          <w:color w:val="1F497D"/>
-        </w:rPr>
-        <w:t>tmp</w:t>
-      </w:r>
-      <w:proofErr w:type="spellEnd"/>
-      <w:r>
-        <w:rPr>
-          <w:rFonts w:cs="Calibri"/>
-          <w:color w:val="1F497D"/>
-        </w:rPr>
-        <w:t xml:space="preserve">/tomcat7-tomcat7-tmp </w:t>
-      </w:r>
-      <w:proofErr w:type="spellStart"/>
-      <w:r>
-        <w:rPr>
-          <w:rFonts w:cs="Calibri"/>
-          <w:color w:val="1F497D"/>
-        </w:rPr>
-        <w:t>org.apache.catalina.startup.Bootstrap</w:t>
-      </w:r>
-      <w:proofErr w:type="spellEnd"/>
-      <w:r>
-        <w:rPr>
-          <w:rFonts w:cs="Calibri"/>
-          <w:color w:val="1F497D"/>
-        </w:rPr>
-        <w:t xml:space="preserve"> start </w:t>
-      </w:r>
-    </w:p>
-    <w:p>
-      <w:pPr>
-        <w:rPr>
-          <w:rFonts w:cs="Calibri"/>
-          <w:b/>
-          <w:sz w:val="20"/>
-          <w:szCs w:val="20"/>
-        </w:rPr>
-      </w:pPr>
-      <w:r>
-        <w:rPr>
-          <w:rFonts w:cs="Calibri"/>
-          <w:b/>
+          <w:color w:val="1F497D"/>
+        </w:rPr>
+        <w:t xml:space="preserve"> stop</w:t>
+      </w:r>
+    </w:p>
+    <w:p>
+      <w:pPr>
+        <w:rPr>
+          <w:rFonts w:cs="Calibri"/>
+          <w:sz w:val="20"/>
+          <w:szCs w:val="20"/>
+        </w:rPr>
+      </w:pPr>
+      <w:r>
+        <w:rPr>
+          <w:rFonts w:cs="Calibri"/>
+          <w:sz w:val="20"/>
+          <w:szCs w:val="20"/>
+        </w:rPr>
+        <w:t>(View the logs scrolling on the screen on the other opened session</w:t>
+      </w:r>
+      <w:r>
+        <w:rPr>
+          <w:rFonts w:cs="Calibri"/>
+          <w:sz w:val="20"/>
+          <w:szCs w:val="20"/>
+        </w:rPr>
+        <w:t xml:space="preserve"> (A)</w:t>
+      </w:r>
+      <w:r>
+        <w:rPr>
+          <w:rFonts w:cs="Calibri"/>
+          <w:sz w:val="20"/>
+          <w:szCs w:val="20"/>
+        </w:rPr>
+        <w:t>.)</w:t>
+      </w:r>
+    </w:p>
+    <w:p>
+      <w:pPr>
+        <w:rPr>
+          <w:rFonts w:cs="Calibri"/>
+          <w:sz w:val="20"/>
+          <w:szCs w:val="20"/>
+        </w:rPr>
+      </w:pPr>
+      <w:r>
+        <w:rPr>
+          <w:rFonts w:cs="Calibri"/>
           <w:sz w:val="20"/>
           <w:szCs w:val="20"/>
         </w:rPr>
         <w:lastRenderedPageBreak/>
-        <w:t>Stop Tomcat</w:t>
-      </w:r>
-    </w:p>
-    <w:p>
-      <w:pPr>
-        <w:rPr>
-          <w:rFonts w:cs="Calibri"/>
-          <w:b/>
-          <w:color w:val="1F497D"/>
-        </w:rPr>
-      </w:pPr>
-      <w:r>
-        <w:rPr>
-          <w:rFonts w:cs="Calibri"/>
-          <w:b/>
-          <w:color w:val="1F497D"/>
-        </w:rPr>
-        <w:t>/</w:t>
-      </w:r>
-      <w:proofErr w:type="spellStart"/>
-      <w:r>
-        <w:rPr>
-          <w:rFonts w:cs="Calibri"/>
-          <w:b/>
-          <w:color w:val="1F497D"/>
-        </w:rPr>
-        <w:t>etc</w:t>
-      </w:r>
-      <w:proofErr w:type="spellEnd"/>
-      <w:r>
-        <w:rPr>
-          <w:rFonts w:cs="Calibri"/>
-          <w:b/>
-          <w:color w:val="1F497D"/>
-        </w:rPr>
-        <w:t>/</w:t>
-      </w:r>
-      <w:proofErr w:type="spellStart"/>
-      <w:r>
-        <w:rPr>
-          <w:rFonts w:cs="Calibri"/>
-          <w:b/>
-          <w:color w:val="1F497D"/>
-        </w:rPr>
-        <w:t>init.d</w:t>
-      </w:r>
-      <w:proofErr w:type="spellEnd"/>
-      <w:r>
-        <w:rPr>
-          <w:rFonts w:cs="Calibri"/>
-          <w:b/>
-          <w:color w:val="1F497D"/>
-        </w:rPr>
-        <w:t>/tomcat</w:t>
-      </w:r>
-      <w:r>
-        <w:rPr>
-          <w:rFonts w:cs="Calibri"/>
-          <w:b/>
-          <w:color w:val="1F497D"/>
-        </w:rPr>
-        <w:t>7</w:t>
-      </w:r>
-      <w:r>
-        <w:rPr>
-          <w:rFonts w:cs="Calibri"/>
-          <w:b/>
-          <w:color w:val="1F497D"/>
-        </w:rPr>
-        <w:t xml:space="preserve"> stop</w:t>
-      </w:r>
-    </w:p>
-    <w:p>
-      <w:pPr>
-        <w:rPr>
-          <w:rFonts w:cs="Calibri"/>
-          <w:sz w:val="20"/>
-          <w:szCs w:val="20"/>
-        </w:rPr>
-      </w:pPr>
-      <w:r>
-        <w:rPr>
-          <w:rFonts w:cs="Calibri"/>
-          <w:sz w:val="20"/>
-          <w:szCs w:val="20"/>
-        </w:rPr>
-        <w:t>(View the logs scrolling on the screen on the other opened session</w:t>
-      </w:r>
-      <w:r>
-        <w:rPr>
-          <w:rFonts w:cs="Calibri"/>
-          <w:sz w:val="20"/>
-          <w:szCs w:val="20"/>
-        </w:rPr>
-        <w:t xml:space="preserve"> (A)</w:t>
-      </w:r>
-      <w:r>
-        <w:rPr>
-          <w:rFonts w:cs="Calibri"/>
-          <w:sz w:val="20"/>
-          <w:szCs w:val="20"/>
-        </w:rPr>
-        <w:t>.)</w:t>
-      </w:r>
-    </w:p>
-    <w:p>
-      <w:pPr>
-        <w:rPr>
-          <w:rFonts w:cs="Calibri"/>
-          <w:sz w:val="20"/>
-          <w:szCs w:val="20"/>
-        </w:rPr>
-      </w:pPr>
-      <w:r>
-        <w:rPr>
-          <w:rFonts w:cs="Calibri"/>
-          <w:sz w:val="20"/>
-          <w:szCs w:val="20"/>
-        </w:rPr>
         <w:t>R</w:t>
       </w:r>
       <w:r>
@@ -4776,7 +5703,7 @@
         </w:rPr>
         <w:t xml:space="preserve"> environment, an apache proxy, a redirect and an SSL certificate are in place, so that </w:t>
       </w:r>
-      <w:hyperlink r:id="rId11" w:history="1">
+      <w:hyperlink r:id="rId14" w:history="1">
         <w:r>
           <w:rPr>
             <w:rStyle w:val="Hyperlink"/>
@@ -4795,7 +5722,7 @@
         </w:rPr>
         <w:t xml:space="preserve"> automatically takes the user to </w:t>
       </w:r>
-      <w:hyperlink r:id="rId12" w:history="1">
+      <w:hyperlink r:id="rId15" w:history="1">
         <w:r>
           <w:rPr>
             <w:rStyle w:val="Hyperlink"/>
@@ -4812,17 +5739,16 @@
           <w:sz w:val="28"/>
           <w:szCs w:val="28"/>
         </w:rPr>
-        <w:t xml:space="preserve"> . </w:t>
-      </w:r>
-      <w:bookmarkStart w:id="0" w:name="_GoBack"/>
-      <w:bookmarkEnd w:id="0"/>
-      <w:r>
-        <w:rPr>
-          <w:rFonts w:cs="Calibri"/>
-          <w:sz w:val="28"/>
-          <w:szCs w:val="28"/>
-        </w:rPr>
-        <w:t>The scope of this document does not cover server configuration and administration, but you may wish to consider something similar in your installation environment. Such configuration is highly dependent on the environment where the application will be running.</w:t>
+        <w:t xml:space="preserve"> . The scope of this document does not cover server configuration and administration, but you may wish to consider something </w:t>
+      </w:r>
+      <w:r>
+        <w:rPr>
+          <w:rFonts w:cs="Calibri"/>
+          <w:sz w:val="28"/>
+          <w:szCs w:val="28"/>
+        </w:rPr>
+        <w:lastRenderedPageBreak/>
+        <w:t>similar in your installation environment. Such configuration is highly dependent on the environment where the application will be running.</w:t>
       </w:r>
     </w:p>
     <w:p>
@@ -5347,6 +6273,27 @@
       <w:vertAlign w:val="superscript"/>
     </w:rPr>
   </w:style>
+  <w:style w:type="paragraph" w:styleId="NormalWeb">
+    <w:name w:val="Normal (Web)"/>
+    <w:basedOn w:val="Normal"/>
+    <w:uiPriority w:val="99"/>
+    <w:semiHidden/>
+    <w:unhideWhenUsed/>
+    <w:rsid w:val="0087421C"/>
+    <w:pPr>
+      <w:spacing w:before="100" w:beforeAutospacing="1" w:after="100" w:afterAutospacing="1" w:line="240" w:lineRule="auto"/>
+    </w:pPr>
+    <w:rPr>
+      <w:rFonts w:ascii="Times New Roman" w:eastAsia="Times New Roman" w:hAnsi="Times New Roman"/>
+      <w:sz w:val="24"/>
+      <w:szCs w:val="24"/>
+    </w:rPr>
+  </w:style>
+  <w:style w:type="character" w:customStyle="1" w:styleId="apple-converted-space">
+    <w:name w:val="apple-converted-space"/>
+    <w:basedOn w:val="DefaultParagraphFont"/>
+    <w:rsid w:val="0087421C"/>
+  </w:style>
 </w:styles>
 </file>
 
@@ -5632,6 +6579,27 @@
     <w:rPr>
       <w:vertAlign w:val="superscript"/>
     </w:rPr>
+  </w:style>
+  <w:style w:type="paragraph" w:styleId="NormalWeb">
+    <w:name w:val="Normal (Web)"/>
+    <w:basedOn w:val="Normal"/>
+    <w:uiPriority w:val="99"/>
+    <w:semiHidden/>
+    <w:unhideWhenUsed/>
+    <w:rsid w:val="0087421C"/>
+    <w:pPr>
+      <w:spacing w:before="100" w:beforeAutospacing="1" w:after="100" w:afterAutospacing="1" w:line="240" w:lineRule="auto"/>
+    </w:pPr>
+    <w:rPr>
+      <w:rFonts w:ascii="Times New Roman" w:eastAsia="Times New Roman" w:hAnsi="Times New Roman"/>
+      <w:sz w:val="24"/>
+      <w:szCs w:val="24"/>
+    </w:rPr>
+  </w:style>
+  <w:style w:type="character" w:customStyle="1" w:styleId="apple-converted-space">
+    <w:name w:val="apple-converted-space"/>
+    <w:basedOn w:val="DefaultParagraphFont"/>
+    <w:rsid w:val="0087421C"/>
   </w:style>
 </w:styles>
 </file>
@@ -5926,7 +6894,7 @@
 </file>
 
 <file path=customXml/itemProps1.xml><?xml version="1.0" encoding="utf-8"?>
-<ds:datastoreItem xmlns:ds="http://schemas.openxmlformats.org/officeDocument/2006/customXml" ds:itemID="{7256D77B-E522-4068-BD4B-E9C9111CE429}">
+<ds:datastoreItem xmlns:ds="http://schemas.openxmlformats.org/officeDocument/2006/customXml" ds:itemID="{2E32AA53-6830-4089-BF43-5E963D531735}">
   <ds:schemaRefs>
     <ds:schemaRef ds:uri="http://schemas.openxmlformats.org/officeDocument/2006/bibliography"/>
   </ds:schemaRefs>

</xml_diff>